<commit_message>
Coursera: Machine learning - week 9
</commit_message>
<xml_diff>
--- a/Machine Learning Proof - HUNT.docx
+++ b/Machine Learning Proof - HUNT.docx
@@ -9751,15 +9751,7 @@
                             <w:sz w:val="30"/>
                             <w:szCs w:val="30"/>
                           </w:rPr>
-                          <m:t>-</m:t>
-                        </m:r>
-                        <m:r>
-                          <w:rPr>
-                            <w:rFonts w:ascii="Cambria Math" w:eastAsiaTheme="minorEastAsia" w:hAnsi="Cambria Math" w:cs="Times New Roman"/>
-                            <w:sz w:val="30"/>
-                            <w:szCs w:val="30"/>
-                          </w:rPr>
-                          <m:t>y</m:t>
+                          <m:t>-y</m:t>
                         </m:r>
                       </m:e>
                       <m:sub>
@@ -11651,15 +11643,7 @@
             <w:sz w:val="30"/>
             <w:szCs w:val="30"/>
           </w:rPr>
-          <m:t xml:space="preserve"> </m:t>
-        </m:r>
-        <m:r>
-          <w:rPr>
-            <w:rFonts w:ascii="Cambria Math" w:hAnsi="Cambria Math" w:cs="Times New Roman"/>
-            <w:sz w:val="30"/>
-            <w:szCs w:val="30"/>
-          </w:rPr>
-          <m:t xml:space="preserve"> </m:t>
+          <m:t xml:space="preserve">  </m:t>
         </m:r>
         <m:sSub>
           <m:sSubPr>
@@ -13270,15 +13254,7 @@
                             <w:sz w:val="30"/>
                             <w:szCs w:val="30"/>
                           </w:rPr>
-                          <m:t>2</m:t>
-                        </m:r>
-                        <m:r>
-                          <w:rPr>
-                            <w:rFonts w:ascii="Cambria Math" w:eastAsiaTheme="minorEastAsia" w:hAnsi="Cambria Math" w:cs="Times New Roman"/>
-                            <w:sz w:val="30"/>
-                            <w:szCs w:val="30"/>
-                          </w:rPr>
-                          <m:t>1</m:t>
+                          <m:t>21</m:t>
                         </m:r>
                       </m:sub>
                     </m:sSub>
@@ -13356,15 +13332,7 @@
                             <w:sz w:val="30"/>
                             <w:szCs w:val="30"/>
                           </w:rPr>
-                          <m:t>2</m:t>
-                        </m:r>
-                        <m:r>
-                          <w:rPr>
-                            <w:rFonts w:ascii="Cambria Math" w:eastAsiaTheme="minorEastAsia" w:hAnsi="Cambria Math" w:cs="Times New Roman"/>
-                            <w:sz w:val="30"/>
-                            <w:szCs w:val="30"/>
-                          </w:rPr>
-                          <m:t>2</m:t>
+                          <m:t>22</m:t>
                         </m:r>
                       </m:sub>
                     </m:sSub>
@@ -13632,15 +13600,7 @@
                             <w:sz w:val="30"/>
                             <w:szCs w:val="30"/>
                           </w:rPr>
-                          <m:t>3</m:t>
-                        </m:r>
-                        <m:r>
-                          <w:rPr>
-                            <w:rFonts w:ascii="Cambria Math" w:eastAsiaTheme="minorEastAsia" w:hAnsi="Cambria Math" w:cs="Times New Roman"/>
-                            <w:sz w:val="30"/>
-                            <w:szCs w:val="30"/>
-                          </w:rPr>
-                          <m:t>1</m:t>
+                          <m:t>31</m:t>
                         </m:r>
                       </m:sub>
                     </m:sSub>
@@ -13718,15 +13678,7 @@
                             <w:sz w:val="30"/>
                             <w:szCs w:val="30"/>
                           </w:rPr>
-                          <m:t>3</m:t>
-                        </m:r>
-                        <m:r>
-                          <w:rPr>
-                            <w:rFonts w:ascii="Cambria Math" w:eastAsiaTheme="minorEastAsia" w:hAnsi="Cambria Math" w:cs="Times New Roman"/>
-                            <w:sz w:val="30"/>
-                            <w:szCs w:val="30"/>
-                          </w:rPr>
-                          <m:t>2</m:t>
+                          <m:t>32</m:t>
                         </m:r>
                       </m:sub>
                     </m:sSub>
@@ -13956,15 +13908,7 @@
                                 <w:sz w:val="30"/>
                                 <w:szCs w:val="30"/>
                               </w:rPr>
-                              <m:t>l</m:t>
-                            </m:r>
-                            <m:r>
-                              <w:rPr>
-                                <w:rFonts w:ascii="Cambria Math" w:eastAsiaTheme="minorEastAsia" w:hAnsi="Cambria Math" w:cs="Times New Roman"/>
-                                <w:sz w:val="30"/>
-                                <w:szCs w:val="30"/>
-                              </w:rPr>
-                              <m:t>+1</m:t>
+                              <m:t>l+1</m:t>
                             </m:r>
                           </m:sub>
                         </m:sSub>
@@ -14074,15 +14018,7 @@
                                 <w:sz w:val="30"/>
                                 <w:szCs w:val="30"/>
                               </w:rPr>
-                              <m:t>l</m:t>
-                            </m:r>
-                            <m:r>
-                              <w:rPr>
-                                <w:rFonts w:ascii="Cambria Math" w:eastAsiaTheme="minorEastAsia" w:hAnsi="Cambria Math" w:cs="Times New Roman"/>
-                                <w:sz w:val="30"/>
-                                <w:szCs w:val="30"/>
-                              </w:rPr>
-                              <m:t>+1</m:t>
+                              <m:t>l+1</m:t>
                             </m:r>
                           </m:sub>
                         </m:sSub>
@@ -14192,15 +14128,7 @@
                                 <w:sz w:val="30"/>
                                 <w:szCs w:val="30"/>
                               </w:rPr>
-                              <m:t>l</m:t>
-                            </m:r>
-                            <m:r>
-                              <w:rPr>
-                                <w:rFonts w:ascii="Cambria Math" w:eastAsiaTheme="minorEastAsia" w:hAnsi="Cambria Math" w:cs="Times New Roman"/>
-                                <w:sz w:val="30"/>
-                                <w:szCs w:val="30"/>
-                              </w:rPr>
-                              <m:t>+1</m:t>
+                              <m:t>l+1</m:t>
                             </m:r>
                           </m:sub>
                         </m:sSub>
@@ -14310,15 +14238,7 @@
                                 <w:sz w:val="30"/>
                                 <w:szCs w:val="30"/>
                               </w:rPr>
-                              <m:t>l</m:t>
-                            </m:r>
-                            <m:r>
-                              <w:rPr>
-                                <w:rFonts w:ascii="Cambria Math" w:eastAsiaTheme="minorEastAsia" w:hAnsi="Cambria Math" w:cs="Times New Roman"/>
-                                <w:sz w:val="30"/>
-                                <w:szCs w:val="30"/>
-                              </w:rPr>
-                              <m:t>+1</m:t>
+                              <m:t>l+1</m:t>
                             </m:r>
                           </m:sub>
                         </m:sSub>
@@ -14436,20 +14356,7 @@
               <w:szCs w:val="26"/>
               <w:shd w:val="clear" w:color="auto" w:fill="FFFFFF"/>
             </w:rPr>
-            <m:t>∈</m:t>
-          </m:r>
-          <m:r>
-            <m:rPr>
-              <m:sty m:val="b"/>
-            </m:rPr>
-            <w:rPr>
-              <w:rFonts w:ascii="Cambria Math" w:hAnsi="Cambria Math" w:cs="Cambria Math"/>
-              <w:color w:val="000000"/>
-              <w:sz w:val="26"/>
-              <w:szCs w:val="26"/>
-              <w:shd w:val="clear" w:color="auto" w:fill="FFFFFF"/>
-            </w:rPr>
-            <m:t xml:space="preserve"> </m:t>
+            <m:t xml:space="preserve">∈ </m:t>
           </m:r>
           <m:sSup>
             <m:sSupPr>
@@ -14501,15 +14408,7 @@
                       <w:sz w:val="30"/>
                       <w:szCs w:val="30"/>
                     </w:rPr>
-                    <m:t>l</m:t>
-                  </m:r>
-                  <m:r>
-                    <w:rPr>
-                      <w:rFonts w:ascii="Cambria Math" w:eastAsiaTheme="minorEastAsia" w:hAnsi="Cambria Math" w:cs="Times New Roman"/>
-                      <w:sz w:val="30"/>
-                      <w:szCs w:val="30"/>
-                    </w:rPr>
-                    <m:t>+1</m:t>
+                    <m:t>l+1</m:t>
                   </m:r>
                 </m:sub>
               </m:sSub>
@@ -14519,31 +14418,7 @@
                   <w:sz w:val="30"/>
                   <w:szCs w:val="30"/>
                 </w:rPr>
-                <m:t xml:space="preserve"> </m:t>
-              </m:r>
-              <m:r>
-                <w:rPr>
-                  <w:rFonts w:ascii="Cambria Math" w:eastAsiaTheme="minorEastAsia" w:hAnsi="Cambria Math" w:cs="Times New Roman"/>
-                  <w:sz w:val="30"/>
-                  <w:szCs w:val="30"/>
-                </w:rPr>
-                <m:t>x</m:t>
-              </m:r>
-              <m:r>
-                <w:rPr>
-                  <w:rFonts w:ascii="Cambria Math" w:eastAsiaTheme="minorEastAsia" w:hAnsi="Cambria Math" w:cs="Times New Roman"/>
-                  <w:sz w:val="30"/>
-                  <w:szCs w:val="30"/>
-                </w:rPr>
-                <m:t xml:space="preserve"> </m:t>
-              </m:r>
-              <m:r>
-                <w:rPr>
-                  <w:rFonts w:ascii="Cambria Math" w:eastAsiaTheme="minorEastAsia" w:hAnsi="Cambria Math" w:cs="Times New Roman"/>
-                  <w:sz w:val="30"/>
-                  <w:szCs w:val="30"/>
-                </w:rPr>
-                <m:t>(</m:t>
+                <m:t xml:space="preserve"> x (</m:t>
               </m:r>
               <m:sSub>
                 <m:sSubPr>
@@ -15440,20 +15315,7 @@
             <w:szCs w:val="26"/>
             <w:shd w:val="clear" w:color="auto" w:fill="FFFFFF"/>
           </w:rPr>
-          <m:t>∈</m:t>
-        </m:r>
-        <m:r>
-          <m:rPr>
-            <m:sty m:val="b"/>
-          </m:rPr>
-          <w:rPr>
-            <w:rFonts w:ascii="Cambria Math" w:hAnsi="Cambria Math" w:cs="Cambria Math"/>
-            <w:color w:val="000000"/>
-            <w:sz w:val="26"/>
-            <w:szCs w:val="26"/>
-            <w:shd w:val="clear" w:color="auto" w:fill="FFFFFF"/>
-          </w:rPr>
-          <m:t xml:space="preserve"> </m:t>
+          <m:t xml:space="preserve">∈ </m:t>
         </m:r>
         <m:sSup>
           <m:sSupPr>
@@ -15721,15 +15583,7 @@
             <w:sz w:val="30"/>
             <w:szCs w:val="30"/>
           </w:rPr>
-          <m:t>=y-</m:t>
-        </m:r>
-        <m:r>
-          <w:rPr>
-            <w:rFonts w:ascii="Cambria Math" w:eastAsiaTheme="minorEastAsia" w:hAnsi="Cambria Math" w:cs="Times New Roman"/>
-            <w:sz w:val="30"/>
-            <w:szCs w:val="30"/>
-          </w:rPr>
-          <m:t>h</m:t>
+          <m:t>=y-h</m:t>
         </m:r>
       </m:oMath>
       <w:r>
@@ -16000,20 +15854,7 @@
             <w:szCs w:val="26"/>
             <w:shd w:val="clear" w:color="auto" w:fill="FFFFFF"/>
           </w:rPr>
-          <m:t>∈</m:t>
-        </m:r>
-        <m:r>
-          <m:rPr>
-            <m:sty m:val="b"/>
-          </m:rPr>
-          <w:rPr>
-            <w:rFonts w:ascii="Cambria Math" w:hAnsi="Cambria Math" w:cs="Cambria Math"/>
-            <w:color w:val="000000"/>
-            <w:sz w:val="26"/>
-            <w:szCs w:val="26"/>
-            <w:shd w:val="clear" w:color="auto" w:fill="FFFFFF"/>
-          </w:rPr>
-          <m:t xml:space="preserve"> </m:t>
+          <m:t xml:space="preserve">∈ </m:t>
         </m:r>
         <m:sSup>
           <m:sSupPr>
@@ -19824,20 +19665,7 @@
             <w:szCs w:val="26"/>
             <w:shd w:val="clear" w:color="auto" w:fill="FFFFFF"/>
           </w:rPr>
-          <m:t>∈</m:t>
-        </m:r>
-        <m:r>
-          <m:rPr>
-            <m:sty m:val="b"/>
-          </m:rPr>
-          <w:rPr>
-            <w:rFonts w:ascii="Cambria Math" w:hAnsi="Cambria Math" w:cs="Cambria Math"/>
-            <w:color w:val="000000"/>
-            <w:sz w:val="26"/>
-            <w:szCs w:val="26"/>
-            <w:shd w:val="clear" w:color="auto" w:fill="FFFFFF"/>
-          </w:rPr>
-          <m:t xml:space="preserve"> </m:t>
+          <m:t xml:space="preserve">∈ </m:t>
         </m:r>
         <m:sSup>
           <m:sSupPr>
@@ -21203,15 +21031,7 @@
                                 <w:sz w:val="30"/>
                                 <w:szCs w:val="30"/>
                               </w:rPr>
-                              <m:t>3</m:t>
-                            </m:r>
-                            <m:r>
-                              <w:rPr>
-                                <w:rFonts w:ascii="Cambria Math" w:eastAsiaTheme="minorEastAsia" w:hAnsi="Cambria Math" w:cs="Times New Roman"/>
-                                <w:sz w:val="30"/>
-                                <w:szCs w:val="30"/>
-                              </w:rPr>
-                              <m:t>1</m:t>
+                              <m:t>31</m:t>
                             </m:r>
                           </m:sub>
                         </m:sSub>
@@ -21593,15 +21413,7 @@
                                 <w:sz w:val="30"/>
                                 <w:szCs w:val="30"/>
                               </w:rPr>
-                              <m:t>1</m:t>
-                            </m:r>
-                            <m:r>
-                              <w:rPr>
-                                <w:rFonts w:ascii="Cambria Math" w:eastAsiaTheme="minorEastAsia" w:hAnsi="Cambria Math" w:cs="Times New Roman"/>
-                                <w:sz w:val="30"/>
-                                <w:szCs w:val="30"/>
-                              </w:rPr>
-                              <m:t>1</m:t>
+                              <m:t>11</m:t>
                             </m:r>
                           </m:sub>
                         </m:sSub>
@@ -21775,15 +21587,7 @@
                                 <w:sz w:val="30"/>
                                 <w:szCs w:val="30"/>
                               </w:rPr>
-                              <m:t>2</m:t>
-                            </m:r>
-                            <m:r>
-                              <w:rPr>
-                                <w:rFonts w:ascii="Cambria Math" w:eastAsiaTheme="minorEastAsia" w:hAnsi="Cambria Math" w:cs="Times New Roman"/>
-                                <w:sz w:val="30"/>
-                                <w:szCs w:val="30"/>
-                              </w:rPr>
-                              <m:t>1</m:t>
+                              <m:t>21</m:t>
                             </m:r>
                           </m:sub>
                         </m:sSub>
@@ -21957,15 +21761,7 @@
                                 <w:sz w:val="30"/>
                                 <w:szCs w:val="30"/>
                               </w:rPr>
-                              <m:t>3</m:t>
-                            </m:r>
-                            <m:r>
-                              <w:rPr>
-                                <w:rFonts w:ascii="Cambria Math" w:eastAsiaTheme="minorEastAsia" w:hAnsi="Cambria Math" w:cs="Times New Roman"/>
-                                <w:sz w:val="30"/>
-                                <w:szCs w:val="30"/>
-                              </w:rPr>
-                              <m:t>1</m:t>
+                              <m:t>31</m:t>
                             </m:r>
                           </m:sub>
                         </m:sSub>
@@ -22389,15 +22185,7 @@
                                 <w:sz w:val="30"/>
                                 <w:szCs w:val="30"/>
                               </w:rPr>
-                              <m:t>1</m:t>
-                            </m:r>
-                            <m:r>
-                              <w:rPr>
-                                <w:rFonts w:ascii="Cambria Math" w:eastAsiaTheme="minorEastAsia" w:hAnsi="Cambria Math" w:cs="Times New Roman"/>
-                                <w:sz w:val="30"/>
-                                <w:szCs w:val="30"/>
-                              </w:rPr>
-                              <m:t>1</m:t>
+                              <m:t>11</m:t>
                             </m:r>
                           </m:sub>
                         </m:sSub>
@@ -22595,15 +22383,7 @@
                                 <w:sz w:val="30"/>
                                 <w:szCs w:val="30"/>
                               </w:rPr>
-                              <m:t>2</m:t>
-                            </m:r>
-                            <m:r>
-                              <w:rPr>
-                                <w:rFonts w:ascii="Cambria Math" w:eastAsiaTheme="minorEastAsia" w:hAnsi="Cambria Math" w:cs="Times New Roman"/>
-                                <w:sz w:val="30"/>
-                                <w:szCs w:val="30"/>
-                              </w:rPr>
-                              <m:t>1</m:t>
+                              <m:t>21</m:t>
                             </m:r>
                           </m:sub>
                         </m:sSub>
@@ -22801,15 +22581,7 @@
                                 <w:sz w:val="30"/>
                                 <w:szCs w:val="30"/>
                               </w:rPr>
-                              <m:t>3</m:t>
-                            </m:r>
-                            <m:r>
-                              <w:rPr>
-                                <w:rFonts w:ascii="Cambria Math" w:eastAsiaTheme="minorEastAsia" w:hAnsi="Cambria Math" w:cs="Times New Roman"/>
-                                <w:sz w:val="30"/>
-                                <w:szCs w:val="30"/>
-                              </w:rPr>
-                              <m:t>1</m:t>
+                              <m:t>31</m:t>
                             </m:r>
                           </m:sub>
                         </m:sSub>
@@ -23545,20 +23317,7 @@
             <w:szCs w:val="26"/>
             <w:shd w:val="clear" w:color="auto" w:fill="FFFFFF"/>
           </w:rPr>
-          <m:t>∈</m:t>
-        </m:r>
-        <m:r>
-          <m:rPr>
-            <m:sty m:val="b"/>
-          </m:rPr>
-          <w:rPr>
-            <w:rFonts w:ascii="Cambria Math" w:hAnsi="Cambria Math" w:cs="Cambria Math"/>
-            <w:color w:val="000000"/>
-            <w:sz w:val="26"/>
-            <w:szCs w:val="26"/>
-            <w:shd w:val="clear" w:color="auto" w:fill="FFFFFF"/>
-          </w:rPr>
-          <m:t xml:space="preserve"> </m:t>
+          <m:t xml:space="preserve">∈ </m:t>
         </m:r>
         <m:sSup>
           <m:sSupPr>
@@ -23896,15 +23655,7 @@
                                     <w:sz w:val="30"/>
                                     <w:szCs w:val="30"/>
                                   </w:rPr>
-                                  <m:t>L</m:t>
-                                </m:r>
-                                <m:r>
-                                  <w:rPr>
-                                    <w:rFonts w:ascii="Cambria Math" w:eastAsiaTheme="minorEastAsia" w:hAnsi="Cambria Math" w:cs="Times New Roman"/>
-                                    <w:sz w:val="30"/>
-                                    <w:szCs w:val="30"/>
-                                  </w:rPr>
-                                  <m:t>-1</m:t>
+                                  <m:t>L-1</m:t>
                                 </m:r>
                               </m:sub>
                             </m:sSub>
@@ -27796,20 +27547,7 @@
             <w:szCs w:val="26"/>
             <w:shd w:val="clear" w:color="auto" w:fill="FFFFFF"/>
           </w:rPr>
-          <m:t>∈</m:t>
-        </m:r>
-        <m:r>
-          <m:rPr>
-            <m:sty m:val="b"/>
-          </m:rPr>
-          <w:rPr>
-            <w:rFonts w:ascii="Cambria Math" w:hAnsi="Cambria Math" w:cs="Cambria Math"/>
-            <w:color w:val="000000"/>
-            <w:sz w:val="26"/>
-            <w:szCs w:val="26"/>
-            <w:shd w:val="clear" w:color="auto" w:fill="FFFFFF"/>
-          </w:rPr>
-          <m:t xml:space="preserve"> </m:t>
+          <m:t xml:space="preserve">∈ </m:t>
         </m:r>
         <m:sSup>
           <m:sSupPr>
@@ -28078,20 +27816,7 @@
             <w:szCs w:val="26"/>
             <w:shd w:val="clear" w:color="auto" w:fill="FFFFFF"/>
           </w:rPr>
-          <m:t>∈</m:t>
-        </m:r>
-        <m:r>
-          <m:rPr>
-            <m:sty m:val="b"/>
-          </m:rPr>
-          <w:rPr>
-            <w:rFonts w:ascii="Cambria Math" w:hAnsi="Cambria Math" w:cs="Cambria Math"/>
-            <w:color w:val="000000"/>
-            <w:sz w:val="26"/>
-            <w:szCs w:val="26"/>
-            <w:shd w:val="clear" w:color="auto" w:fill="FFFFFF"/>
-          </w:rPr>
-          <m:t xml:space="preserve"> </m:t>
+          <m:t xml:space="preserve">∈ </m:t>
         </m:r>
         <m:sSup>
           <m:sSupPr>
@@ -28193,15 +27918,7 @@
                 <w:sz w:val="30"/>
                 <w:szCs w:val="30"/>
               </w:rPr>
-              <m:t xml:space="preserve"> x</m:t>
-            </m:r>
-            <m:r>
-              <w:rPr>
-                <w:rFonts w:ascii="Cambria Math" w:eastAsiaTheme="minorEastAsia" w:hAnsi="Cambria Math" w:cs="Times New Roman"/>
-                <w:sz w:val="30"/>
-                <w:szCs w:val="30"/>
-              </w:rPr>
-              <m:t xml:space="preserve"> </m:t>
+              <m:t xml:space="preserve"> x </m:t>
             </m:r>
             <m:sSub>
               <m:sSubPr>
@@ -28231,15 +27948,7 @@
                     <w:sz w:val="30"/>
                     <w:szCs w:val="30"/>
                   </w:rPr>
-                  <m:t>L</m:t>
-                </m:r>
-                <m:r>
-                  <w:rPr>
-                    <w:rFonts w:ascii="Cambria Math" w:eastAsiaTheme="minorEastAsia" w:hAnsi="Cambria Math" w:cs="Times New Roman"/>
-                    <w:sz w:val="30"/>
-                    <w:szCs w:val="30"/>
-                  </w:rPr>
-                  <m:t>-1</m:t>
+                  <m:t>L-1</m:t>
                 </m:r>
               </m:sub>
             </m:sSub>
@@ -28417,8 +28126,6 @@
         </w:rPr>
         <w:t xml:space="preserve"> đó. Cho nên, các phần tử trong ma trận sau khi đạo hàm có thể được sắp xếp tùy ý.</w:t>
       </w:r>
-      <w:bookmarkStart w:id="0" w:name="_GoBack"/>
-      <w:bookmarkEnd w:id="0"/>
     </w:p>
     <w:p>
       <w:pPr>
@@ -29542,17 +29249,6 @@
           <w:szCs w:val="30"/>
         </w:rPr>
       </w:pPr>
-    </w:p>
-    <w:p>
-      <w:pPr>
-        <w:ind w:left="360"/>
-        <w:jc w:val="left"/>
-        <w:rPr>
-          <w:rFonts w:ascii="Times New Roman" w:eastAsiaTheme="minorEastAsia" w:hAnsi="Times New Roman" w:cs="Times New Roman"/>
-          <w:sz w:val="30"/>
-          <w:szCs w:val="30"/>
-        </w:rPr>
-      </w:pPr>
       <w:r>
         <w:rPr>
           <w:rFonts w:ascii="Times New Roman" w:eastAsiaTheme="minorEastAsia" w:hAnsi="Times New Roman" w:cs="Times New Roman"/>
@@ -29586,6 +29282,3693 @@
         </w:rPr>
         <w:t>Back propagation = Chain rules + Tính toán từ lớp ngoài cùng trở vào trong.</w:t>
       </w:r>
+    </w:p>
+    <w:p>
+      <w:pPr>
+        <w:ind w:left="360"/>
+        <w:jc w:val="left"/>
+        <w:rPr>
+          <w:rFonts w:ascii="Times New Roman" w:eastAsiaTheme="minorEastAsia" w:hAnsi="Times New Roman" w:cs="Times New Roman"/>
+          <w:sz w:val="30"/>
+          <w:szCs w:val="30"/>
+        </w:rPr>
+      </w:pPr>
+    </w:p>
+    <w:p>
+      <w:pPr>
+        <w:pStyle w:val="ListParagraph"/>
+        <w:numPr>
+          <w:ilvl w:val="0"/>
+          <w:numId w:val="13"/>
+        </w:numPr>
+        <w:jc w:val="left"/>
+        <w:rPr>
+          <w:rFonts w:ascii="Times New Roman" w:eastAsiaTheme="minorEastAsia" w:hAnsi="Times New Roman" w:cs="Times New Roman"/>
+          <w:sz w:val="30"/>
+          <w:szCs w:val="30"/>
+        </w:rPr>
+      </w:pPr>
+      <w:r>
+        <w:rPr>
+          <w:rFonts w:ascii="Times New Roman" w:eastAsiaTheme="minorEastAsia" w:hAnsi="Times New Roman" w:cs="Times New Roman"/>
+          <w:sz w:val="30"/>
+          <w:szCs w:val="30"/>
+        </w:rPr>
+        <w:t xml:space="preserve">Thiết kế mô hình Deep Speech: </w:t>
+      </w:r>
+    </w:p>
+    <w:p>
+      <w:pPr>
+        <w:ind w:left="360"/>
+        <w:jc w:val="left"/>
+        <w:rPr>
+          <w:rFonts w:ascii="Times New Roman" w:eastAsiaTheme="minorEastAsia" w:hAnsi="Times New Roman" w:cs="Times New Roman"/>
+          <w:b/>
+          <w:sz w:val="30"/>
+          <w:szCs w:val="30"/>
+        </w:rPr>
+      </w:pPr>
+      <w:r>
+        <w:rPr>
+          <w:rFonts w:ascii="Times New Roman" w:eastAsiaTheme="minorEastAsia" w:hAnsi="Times New Roman" w:cs="Times New Roman"/>
+          <w:b/>
+          <w:sz w:val="30"/>
+          <w:szCs w:val="30"/>
+        </w:rPr>
+        <w:t xml:space="preserve">Trả lời: </w:t>
+      </w:r>
+    </w:p>
+    <w:p>
+      <w:pPr>
+        <w:pStyle w:val="ListParagraph"/>
+        <w:numPr>
+          <w:ilvl w:val="0"/>
+          <w:numId w:val="2"/>
+        </w:numPr>
+        <w:jc w:val="left"/>
+        <w:rPr>
+          <w:rFonts w:ascii="Times New Roman" w:eastAsiaTheme="minorEastAsia" w:hAnsi="Times New Roman" w:cs="Times New Roman"/>
+          <w:b/>
+          <w:sz w:val="30"/>
+          <w:szCs w:val="30"/>
+        </w:rPr>
+      </w:pPr>
+      <w:r>
+        <w:rPr>
+          <w:rFonts w:ascii="Times New Roman" w:eastAsiaTheme="minorEastAsia" w:hAnsi="Times New Roman" w:cs="Times New Roman"/>
+          <w:sz w:val="30"/>
+          <w:szCs w:val="30"/>
+        </w:rPr>
+        <w:t xml:space="preserve">Input: </w:t>
+      </w:r>
+      <w:r>
+        <w:rPr>
+          <w:rFonts w:ascii="Times New Roman" w:eastAsiaTheme="minorEastAsia" w:hAnsi="Times New Roman" w:cs="Times New Roman"/>
+          <w:sz w:val="30"/>
+          <w:szCs w:val="30"/>
+        </w:rPr>
+        <w:t>Training set có dạng như sau:</w:t>
+      </w:r>
+    </w:p>
+    <w:p>
+      <w:pPr>
+        <w:ind w:left="360"/>
+        <w:jc w:val="left"/>
+        <w:rPr>
+          <w:rFonts w:ascii="Times New Roman" w:eastAsiaTheme="minorEastAsia" w:hAnsi="Times New Roman" w:cs="Times New Roman"/>
+          <w:sz w:val="30"/>
+          <w:szCs w:val="30"/>
+        </w:rPr>
+      </w:pPr>
+      <m:oMathPara>
+        <m:oMath>
+          <m:d>
+            <m:dPr>
+              <m:begChr m:val="["/>
+              <m:endChr m:val="]"/>
+              <m:ctrlPr>
+                <w:rPr>
+                  <w:rFonts w:ascii="Cambria Math" w:eastAsia="Times New Roman" w:hAnsi="Cambria Math" w:cs="Times New Roman"/>
+                  <w:i/>
+                  <w:sz w:val="30"/>
+                  <w:szCs w:val="30"/>
+                </w:rPr>
+              </m:ctrlPr>
+            </m:dPr>
+            <m:e>
+              <m:eqArr>
+                <m:eqArrPr>
+                  <m:ctrlPr>
+                    <w:rPr>
+                      <w:rFonts w:ascii="Cambria Math" w:eastAsia="Times New Roman" w:hAnsi="Cambria Math" w:cs="Times New Roman"/>
+                      <w:i/>
+                      <w:sz w:val="30"/>
+                      <w:szCs w:val="30"/>
+                    </w:rPr>
+                  </m:ctrlPr>
+                </m:eqArrPr>
+                <m:e>
+                  <m:sSup>
+                    <m:sSupPr>
+                      <m:ctrlPr>
+                        <w:rPr>
+                          <w:rFonts w:ascii="Cambria Math" w:hAnsi="Cambria Math" w:cs="Times New Roman"/>
+                          <w:i/>
+                          <w:sz w:val="30"/>
+                          <w:szCs w:val="30"/>
+                        </w:rPr>
+                      </m:ctrlPr>
+                    </m:sSupPr>
+                    <m:e>
+                      <m:sSub>
+                        <m:sSubPr>
+                          <m:ctrlPr>
+                            <w:rPr>
+                              <w:rFonts w:ascii="Cambria Math" w:eastAsiaTheme="minorEastAsia" w:hAnsi="Cambria Math" w:cs="Times New Roman"/>
+                              <w:i/>
+                              <w:sz w:val="30"/>
+                              <w:szCs w:val="30"/>
+                            </w:rPr>
+                          </m:ctrlPr>
+                        </m:sSubPr>
+                        <m:e>
+                          <m:r>
+                            <w:rPr>
+                              <w:rFonts w:ascii="Cambria Math" w:eastAsiaTheme="minorEastAsia" w:hAnsi="Cambria Math" w:cs="Times New Roman"/>
+                              <w:sz w:val="30"/>
+                              <w:szCs w:val="30"/>
+                            </w:rPr>
+                            <m:t>x</m:t>
+                          </m:r>
+                        </m:e>
+                        <m:sub>
+                          <m:r>
+                            <w:rPr>
+                              <w:rFonts w:ascii="Cambria Math" w:eastAsiaTheme="minorEastAsia" w:hAnsi="Cambria Math" w:cs="Times New Roman"/>
+                              <w:sz w:val="30"/>
+                              <w:szCs w:val="30"/>
+                            </w:rPr>
+                            <m:t>1</m:t>
+                          </m:r>
+                        </m:sub>
+                      </m:sSub>
+                    </m:e>
+                    <m:sup>
+                      <m:d>
+                        <m:dPr>
+                          <m:ctrlPr>
+                            <w:rPr>
+                              <w:rFonts w:ascii="Cambria Math" w:hAnsi="Cambria Math" w:cs="Times New Roman"/>
+                              <w:i/>
+                              <w:sz w:val="30"/>
+                              <w:szCs w:val="30"/>
+                            </w:rPr>
+                          </m:ctrlPr>
+                        </m:dPr>
+                        <m:e>
+                          <m:r>
+                            <w:rPr>
+                              <w:rFonts w:ascii="Cambria Math" w:hAnsi="Cambria Math" w:cs="Times New Roman"/>
+                              <w:sz w:val="30"/>
+                              <w:szCs w:val="30"/>
+                            </w:rPr>
+                            <m:t>1</m:t>
+                          </m:r>
+                        </m:e>
+                      </m:d>
+                    </m:sup>
+                  </m:sSup>
+                  <m:r>
+                    <w:rPr>
+                      <w:rFonts w:ascii="Cambria Math" w:eastAsiaTheme="minorEastAsia" w:hAnsi="Cambria Math" w:cs="Times New Roman"/>
+                      <w:sz w:val="30"/>
+                      <w:szCs w:val="30"/>
+                    </w:rPr>
+                    <m:t xml:space="preserve"> </m:t>
+                  </m:r>
+                  <m:sSup>
+                    <m:sSupPr>
+                      <m:ctrlPr>
+                        <w:rPr>
+                          <w:rFonts w:ascii="Cambria Math" w:hAnsi="Cambria Math" w:cs="Times New Roman"/>
+                          <w:i/>
+                          <w:sz w:val="30"/>
+                          <w:szCs w:val="30"/>
+                        </w:rPr>
+                      </m:ctrlPr>
+                    </m:sSupPr>
+                    <m:e>
+                      <m:sSub>
+                        <m:sSubPr>
+                          <m:ctrlPr>
+                            <w:rPr>
+                              <w:rFonts w:ascii="Cambria Math" w:eastAsiaTheme="minorEastAsia" w:hAnsi="Cambria Math" w:cs="Times New Roman"/>
+                              <w:i/>
+                              <w:sz w:val="30"/>
+                              <w:szCs w:val="30"/>
+                            </w:rPr>
+                          </m:ctrlPr>
+                        </m:sSubPr>
+                        <m:e>
+                          <m:r>
+                            <w:rPr>
+                              <w:rFonts w:ascii="Cambria Math" w:eastAsiaTheme="minorEastAsia" w:hAnsi="Cambria Math" w:cs="Times New Roman"/>
+                              <w:sz w:val="30"/>
+                              <w:szCs w:val="30"/>
+                            </w:rPr>
+                            <m:t>x</m:t>
+                          </m:r>
+                        </m:e>
+                        <m:sub>
+                          <m:r>
+                            <w:rPr>
+                              <w:rFonts w:ascii="Cambria Math" w:eastAsiaTheme="minorEastAsia" w:hAnsi="Cambria Math" w:cs="Times New Roman"/>
+                              <w:sz w:val="30"/>
+                              <w:szCs w:val="30"/>
+                            </w:rPr>
+                            <m:t>2</m:t>
+                          </m:r>
+                        </m:sub>
+                      </m:sSub>
+                    </m:e>
+                    <m:sup>
+                      <m:d>
+                        <m:dPr>
+                          <m:ctrlPr>
+                            <w:rPr>
+                              <w:rFonts w:ascii="Cambria Math" w:hAnsi="Cambria Math" w:cs="Times New Roman"/>
+                              <w:i/>
+                              <w:sz w:val="30"/>
+                              <w:szCs w:val="30"/>
+                            </w:rPr>
+                          </m:ctrlPr>
+                        </m:dPr>
+                        <m:e>
+                          <m:r>
+                            <w:rPr>
+                              <w:rFonts w:ascii="Cambria Math" w:hAnsi="Cambria Math" w:cs="Times New Roman"/>
+                              <w:sz w:val="30"/>
+                              <w:szCs w:val="30"/>
+                            </w:rPr>
+                            <m:t>1</m:t>
+                          </m:r>
+                        </m:e>
+                      </m:d>
+                    </m:sup>
+                  </m:sSup>
+                  <m:r>
+                    <w:rPr>
+                      <w:rFonts w:ascii="Cambria Math" w:eastAsiaTheme="minorEastAsia" w:hAnsi="Cambria Math" w:cs="Times New Roman"/>
+                      <w:sz w:val="30"/>
+                      <w:szCs w:val="30"/>
+                    </w:rPr>
+                    <m:t xml:space="preserve"> </m:t>
+                  </m:r>
+                  <m:sSup>
+                    <m:sSupPr>
+                      <m:ctrlPr>
+                        <w:rPr>
+                          <w:rFonts w:ascii="Cambria Math" w:hAnsi="Cambria Math" w:cs="Times New Roman"/>
+                          <w:i/>
+                          <w:sz w:val="30"/>
+                          <w:szCs w:val="30"/>
+                        </w:rPr>
+                      </m:ctrlPr>
+                    </m:sSupPr>
+                    <m:e>
+                      <m:sSub>
+                        <m:sSubPr>
+                          <m:ctrlPr>
+                            <w:rPr>
+                              <w:rFonts w:ascii="Cambria Math" w:eastAsiaTheme="minorEastAsia" w:hAnsi="Cambria Math" w:cs="Times New Roman"/>
+                              <w:i/>
+                              <w:sz w:val="30"/>
+                              <w:szCs w:val="30"/>
+                            </w:rPr>
+                          </m:ctrlPr>
+                        </m:sSubPr>
+                        <m:e>
+                          <m:r>
+                            <w:rPr>
+                              <w:rFonts w:ascii="Cambria Math" w:eastAsiaTheme="minorEastAsia" w:hAnsi="Cambria Math" w:cs="Times New Roman"/>
+                              <w:sz w:val="30"/>
+                              <w:szCs w:val="30"/>
+                            </w:rPr>
+                            <m:t>x</m:t>
+                          </m:r>
+                        </m:e>
+                        <m:sub>
+                          <m:r>
+                            <w:rPr>
+                              <w:rFonts w:ascii="Cambria Math" w:eastAsiaTheme="minorEastAsia" w:hAnsi="Cambria Math" w:cs="Times New Roman"/>
+                              <w:sz w:val="30"/>
+                              <w:szCs w:val="30"/>
+                            </w:rPr>
+                            <m:t>3</m:t>
+                          </m:r>
+                        </m:sub>
+                      </m:sSub>
+                    </m:e>
+                    <m:sup>
+                      <m:d>
+                        <m:dPr>
+                          <m:ctrlPr>
+                            <w:rPr>
+                              <w:rFonts w:ascii="Cambria Math" w:hAnsi="Cambria Math" w:cs="Times New Roman"/>
+                              <w:i/>
+                              <w:sz w:val="30"/>
+                              <w:szCs w:val="30"/>
+                            </w:rPr>
+                          </m:ctrlPr>
+                        </m:dPr>
+                        <m:e>
+                          <m:r>
+                            <w:rPr>
+                              <w:rFonts w:ascii="Cambria Math" w:hAnsi="Cambria Math" w:cs="Times New Roman"/>
+                              <w:sz w:val="30"/>
+                              <w:szCs w:val="30"/>
+                            </w:rPr>
+                            <m:t>1</m:t>
+                          </m:r>
+                        </m:e>
+                      </m:d>
+                    </m:sup>
+                  </m:sSup>
+                  <m:r>
+                    <w:rPr>
+                      <w:rFonts w:ascii="Cambria Math" w:eastAsiaTheme="minorEastAsia" w:hAnsi="Cambria Math" w:cs="Times New Roman"/>
+                      <w:sz w:val="30"/>
+                      <w:szCs w:val="30"/>
+                    </w:rPr>
+                    <m:t>…</m:t>
+                  </m:r>
+                  <m:sSup>
+                    <m:sSupPr>
+                      <m:ctrlPr>
+                        <w:rPr>
+                          <w:rFonts w:ascii="Cambria Math" w:hAnsi="Cambria Math" w:cs="Times New Roman"/>
+                          <w:i/>
+                          <w:sz w:val="30"/>
+                          <w:szCs w:val="30"/>
+                        </w:rPr>
+                      </m:ctrlPr>
+                    </m:sSupPr>
+                    <m:e>
+                      <m:sSub>
+                        <m:sSubPr>
+                          <m:ctrlPr>
+                            <w:rPr>
+                              <w:rFonts w:ascii="Cambria Math" w:eastAsiaTheme="minorEastAsia" w:hAnsi="Cambria Math" w:cs="Times New Roman"/>
+                              <w:i/>
+                              <w:sz w:val="30"/>
+                              <w:szCs w:val="30"/>
+                            </w:rPr>
+                          </m:ctrlPr>
+                        </m:sSubPr>
+                        <m:e>
+                          <m:r>
+                            <w:rPr>
+                              <w:rFonts w:ascii="Cambria Math" w:eastAsiaTheme="minorEastAsia" w:hAnsi="Cambria Math" w:cs="Times New Roman"/>
+                              <w:sz w:val="30"/>
+                              <w:szCs w:val="30"/>
+                            </w:rPr>
+                            <m:t>x</m:t>
+                          </m:r>
+                        </m:e>
+                        <m:sub>
+                          <m:sSup>
+                            <m:sSupPr>
+                              <m:ctrlPr>
+                                <w:rPr>
+                                  <w:rFonts w:ascii="Cambria Math" w:hAnsi="Cambria Math" w:cs="Times New Roman"/>
+                                  <w:i/>
+                                  <w:sz w:val="30"/>
+                                  <w:szCs w:val="30"/>
+                                </w:rPr>
+                              </m:ctrlPr>
+                            </m:sSupPr>
+                            <m:e>
+                              <m:r>
+                                <w:rPr>
+                                  <w:rFonts w:ascii="Cambria Math" w:eastAsiaTheme="minorEastAsia" w:hAnsi="Cambria Math" w:cs="Times New Roman"/>
+                                  <w:sz w:val="30"/>
+                                  <w:szCs w:val="30"/>
+                                </w:rPr>
+                                <m:t>T</m:t>
+                              </m:r>
+                            </m:e>
+                            <m:sup>
+                              <m:d>
+                                <m:dPr>
+                                  <m:ctrlPr>
+                                    <w:rPr>
+                                      <w:rFonts w:ascii="Cambria Math" w:hAnsi="Cambria Math" w:cs="Times New Roman"/>
+                                      <w:i/>
+                                      <w:sz w:val="30"/>
+                                      <w:szCs w:val="30"/>
+                                    </w:rPr>
+                                  </m:ctrlPr>
+                                </m:dPr>
+                                <m:e>
+                                  <m:r>
+                                    <w:rPr>
+                                      <w:rFonts w:ascii="Cambria Math" w:hAnsi="Cambria Math" w:cs="Times New Roman"/>
+                                      <w:sz w:val="30"/>
+                                      <w:szCs w:val="30"/>
+                                    </w:rPr>
+                                    <m:t>1</m:t>
+                                  </m:r>
+                                </m:e>
+                              </m:d>
+                            </m:sup>
+                          </m:sSup>
+                        </m:sub>
+                      </m:sSub>
+                    </m:e>
+                    <m:sup>
+                      <m:d>
+                        <m:dPr>
+                          <m:ctrlPr>
+                            <w:rPr>
+                              <w:rFonts w:ascii="Cambria Math" w:hAnsi="Cambria Math" w:cs="Times New Roman"/>
+                              <w:i/>
+                              <w:sz w:val="30"/>
+                              <w:szCs w:val="30"/>
+                            </w:rPr>
+                          </m:ctrlPr>
+                        </m:dPr>
+                        <m:e>
+                          <m:r>
+                            <w:rPr>
+                              <w:rFonts w:ascii="Cambria Math" w:hAnsi="Cambria Math" w:cs="Times New Roman"/>
+                              <w:sz w:val="30"/>
+                              <w:szCs w:val="30"/>
+                            </w:rPr>
+                            <m:t>1</m:t>
+                          </m:r>
+                        </m:e>
+                      </m:d>
+                    </m:sup>
+                  </m:sSup>
+                  <m:ctrlPr>
+                    <w:rPr>
+                      <w:rFonts w:ascii="Cambria Math" w:hAnsi="Cambria Math" w:cs="Times New Roman"/>
+                      <w:i/>
+                      <w:sz w:val="30"/>
+                      <w:szCs w:val="30"/>
+                    </w:rPr>
+                  </m:ctrlPr>
+                </m:e>
+                <m:e>
+                  <m:sSup>
+                    <m:sSupPr>
+                      <m:ctrlPr>
+                        <w:rPr>
+                          <w:rFonts w:ascii="Cambria Math" w:hAnsi="Cambria Math" w:cs="Times New Roman"/>
+                          <w:i/>
+                          <w:sz w:val="30"/>
+                          <w:szCs w:val="30"/>
+                        </w:rPr>
+                      </m:ctrlPr>
+                    </m:sSupPr>
+                    <m:e>
+                      <m:sSub>
+                        <m:sSubPr>
+                          <m:ctrlPr>
+                            <w:rPr>
+                              <w:rFonts w:ascii="Cambria Math" w:eastAsiaTheme="minorEastAsia" w:hAnsi="Cambria Math" w:cs="Times New Roman"/>
+                              <w:i/>
+                              <w:sz w:val="30"/>
+                              <w:szCs w:val="30"/>
+                            </w:rPr>
+                          </m:ctrlPr>
+                        </m:sSubPr>
+                        <m:e>
+                          <m:r>
+                            <w:rPr>
+                              <w:rFonts w:ascii="Cambria Math" w:eastAsiaTheme="minorEastAsia" w:hAnsi="Cambria Math" w:cs="Times New Roman"/>
+                              <w:sz w:val="30"/>
+                              <w:szCs w:val="30"/>
+                            </w:rPr>
+                            <m:t>x</m:t>
+                          </m:r>
+                        </m:e>
+                        <m:sub>
+                          <m:r>
+                            <w:rPr>
+                              <w:rFonts w:ascii="Cambria Math" w:eastAsiaTheme="minorEastAsia" w:hAnsi="Cambria Math" w:cs="Times New Roman"/>
+                              <w:sz w:val="30"/>
+                              <w:szCs w:val="30"/>
+                            </w:rPr>
+                            <m:t>1</m:t>
+                          </m:r>
+                        </m:sub>
+                      </m:sSub>
+                    </m:e>
+                    <m:sup>
+                      <m:d>
+                        <m:dPr>
+                          <m:ctrlPr>
+                            <w:rPr>
+                              <w:rFonts w:ascii="Cambria Math" w:hAnsi="Cambria Math" w:cs="Times New Roman"/>
+                              <w:i/>
+                              <w:sz w:val="30"/>
+                              <w:szCs w:val="30"/>
+                            </w:rPr>
+                          </m:ctrlPr>
+                        </m:dPr>
+                        <m:e>
+                          <m:r>
+                            <w:rPr>
+                              <w:rFonts w:ascii="Cambria Math" w:hAnsi="Cambria Math" w:cs="Times New Roman"/>
+                              <w:sz w:val="30"/>
+                              <w:szCs w:val="30"/>
+                            </w:rPr>
+                            <m:t>2</m:t>
+                          </m:r>
+                        </m:e>
+                      </m:d>
+                    </m:sup>
+                  </m:sSup>
+                  <m:r>
+                    <w:rPr>
+                      <w:rFonts w:ascii="Cambria Math" w:eastAsiaTheme="minorEastAsia" w:hAnsi="Cambria Math" w:cs="Times New Roman"/>
+                      <w:sz w:val="30"/>
+                      <w:szCs w:val="30"/>
+                    </w:rPr>
+                    <m:t xml:space="preserve"> </m:t>
+                  </m:r>
+                  <m:sSup>
+                    <m:sSupPr>
+                      <m:ctrlPr>
+                        <w:rPr>
+                          <w:rFonts w:ascii="Cambria Math" w:hAnsi="Cambria Math" w:cs="Times New Roman"/>
+                          <w:i/>
+                          <w:sz w:val="30"/>
+                          <w:szCs w:val="30"/>
+                        </w:rPr>
+                      </m:ctrlPr>
+                    </m:sSupPr>
+                    <m:e>
+                      <m:sSub>
+                        <m:sSubPr>
+                          <m:ctrlPr>
+                            <w:rPr>
+                              <w:rFonts w:ascii="Cambria Math" w:eastAsiaTheme="minorEastAsia" w:hAnsi="Cambria Math" w:cs="Times New Roman"/>
+                              <w:i/>
+                              <w:sz w:val="30"/>
+                              <w:szCs w:val="30"/>
+                            </w:rPr>
+                          </m:ctrlPr>
+                        </m:sSubPr>
+                        <m:e>
+                          <m:r>
+                            <w:rPr>
+                              <w:rFonts w:ascii="Cambria Math" w:eastAsiaTheme="minorEastAsia" w:hAnsi="Cambria Math" w:cs="Times New Roman"/>
+                              <w:sz w:val="30"/>
+                              <w:szCs w:val="30"/>
+                            </w:rPr>
+                            <m:t>x</m:t>
+                          </m:r>
+                        </m:e>
+                        <m:sub>
+                          <m:r>
+                            <w:rPr>
+                              <w:rFonts w:ascii="Cambria Math" w:eastAsiaTheme="minorEastAsia" w:hAnsi="Cambria Math" w:cs="Times New Roman"/>
+                              <w:sz w:val="30"/>
+                              <w:szCs w:val="30"/>
+                            </w:rPr>
+                            <m:t>2</m:t>
+                          </m:r>
+                        </m:sub>
+                      </m:sSub>
+                    </m:e>
+                    <m:sup>
+                      <m:d>
+                        <m:dPr>
+                          <m:ctrlPr>
+                            <w:rPr>
+                              <w:rFonts w:ascii="Cambria Math" w:hAnsi="Cambria Math" w:cs="Times New Roman"/>
+                              <w:i/>
+                              <w:sz w:val="30"/>
+                              <w:szCs w:val="30"/>
+                            </w:rPr>
+                          </m:ctrlPr>
+                        </m:dPr>
+                        <m:e>
+                          <m:r>
+                            <w:rPr>
+                              <w:rFonts w:ascii="Cambria Math" w:hAnsi="Cambria Math" w:cs="Times New Roman"/>
+                              <w:sz w:val="30"/>
+                              <w:szCs w:val="30"/>
+                            </w:rPr>
+                            <m:t>2</m:t>
+                          </m:r>
+                        </m:e>
+                      </m:d>
+                    </m:sup>
+                  </m:sSup>
+                  <m:r>
+                    <w:rPr>
+                      <w:rFonts w:ascii="Cambria Math" w:eastAsiaTheme="minorEastAsia" w:hAnsi="Cambria Math" w:cs="Times New Roman"/>
+                      <w:sz w:val="30"/>
+                      <w:szCs w:val="30"/>
+                    </w:rPr>
+                    <m:t xml:space="preserve"> </m:t>
+                  </m:r>
+                  <m:sSup>
+                    <m:sSupPr>
+                      <m:ctrlPr>
+                        <w:rPr>
+                          <w:rFonts w:ascii="Cambria Math" w:hAnsi="Cambria Math" w:cs="Times New Roman"/>
+                          <w:i/>
+                          <w:sz w:val="30"/>
+                          <w:szCs w:val="30"/>
+                        </w:rPr>
+                      </m:ctrlPr>
+                    </m:sSupPr>
+                    <m:e>
+                      <m:sSub>
+                        <m:sSubPr>
+                          <m:ctrlPr>
+                            <w:rPr>
+                              <w:rFonts w:ascii="Cambria Math" w:eastAsiaTheme="minorEastAsia" w:hAnsi="Cambria Math" w:cs="Times New Roman"/>
+                              <w:i/>
+                              <w:sz w:val="30"/>
+                              <w:szCs w:val="30"/>
+                            </w:rPr>
+                          </m:ctrlPr>
+                        </m:sSubPr>
+                        <m:e>
+                          <m:r>
+                            <w:rPr>
+                              <w:rFonts w:ascii="Cambria Math" w:eastAsiaTheme="minorEastAsia" w:hAnsi="Cambria Math" w:cs="Times New Roman"/>
+                              <w:sz w:val="30"/>
+                              <w:szCs w:val="30"/>
+                            </w:rPr>
+                            <m:t>x</m:t>
+                          </m:r>
+                        </m:e>
+                        <m:sub>
+                          <m:r>
+                            <w:rPr>
+                              <w:rFonts w:ascii="Cambria Math" w:eastAsiaTheme="minorEastAsia" w:hAnsi="Cambria Math" w:cs="Times New Roman"/>
+                              <w:sz w:val="30"/>
+                              <w:szCs w:val="30"/>
+                            </w:rPr>
+                            <m:t>3</m:t>
+                          </m:r>
+                        </m:sub>
+                      </m:sSub>
+                    </m:e>
+                    <m:sup>
+                      <m:d>
+                        <m:dPr>
+                          <m:ctrlPr>
+                            <w:rPr>
+                              <w:rFonts w:ascii="Cambria Math" w:hAnsi="Cambria Math" w:cs="Times New Roman"/>
+                              <w:i/>
+                              <w:sz w:val="30"/>
+                              <w:szCs w:val="30"/>
+                            </w:rPr>
+                          </m:ctrlPr>
+                        </m:dPr>
+                        <m:e>
+                          <m:r>
+                            <w:rPr>
+                              <w:rFonts w:ascii="Cambria Math" w:hAnsi="Cambria Math" w:cs="Times New Roman"/>
+                              <w:sz w:val="30"/>
+                              <w:szCs w:val="30"/>
+                            </w:rPr>
+                            <m:t>2</m:t>
+                          </m:r>
+                        </m:e>
+                      </m:d>
+                    </m:sup>
+                  </m:sSup>
+                  <m:r>
+                    <w:rPr>
+                      <w:rFonts w:ascii="Cambria Math" w:eastAsiaTheme="minorEastAsia" w:hAnsi="Cambria Math" w:cs="Times New Roman"/>
+                      <w:sz w:val="30"/>
+                      <w:szCs w:val="30"/>
+                    </w:rPr>
+                    <m:t>…</m:t>
+                  </m:r>
+                  <m:sSup>
+                    <m:sSupPr>
+                      <m:ctrlPr>
+                        <w:rPr>
+                          <w:rFonts w:ascii="Cambria Math" w:hAnsi="Cambria Math" w:cs="Times New Roman"/>
+                          <w:i/>
+                          <w:sz w:val="30"/>
+                          <w:szCs w:val="30"/>
+                        </w:rPr>
+                      </m:ctrlPr>
+                    </m:sSupPr>
+                    <m:e>
+                      <m:sSub>
+                        <m:sSubPr>
+                          <m:ctrlPr>
+                            <w:rPr>
+                              <w:rFonts w:ascii="Cambria Math" w:eastAsiaTheme="minorEastAsia" w:hAnsi="Cambria Math" w:cs="Times New Roman"/>
+                              <w:i/>
+                              <w:sz w:val="30"/>
+                              <w:szCs w:val="30"/>
+                            </w:rPr>
+                          </m:ctrlPr>
+                        </m:sSubPr>
+                        <m:e>
+                          <m:r>
+                            <w:rPr>
+                              <w:rFonts w:ascii="Cambria Math" w:eastAsiaTheme="minorEastAsia" w:hAnsi="Cambria Math" w:cs="Times New Roman"/>
+                              <w:sz w:val="30"/>
+                              <w:szCs w:val="30"/>
+                            </w:rPr>
+                            <m:t>x</m:t>
+                          </m:r>
+                        </m:e>
+                        <m:sub>
+                          <m:sSup>
+                            <m:sSupPr>
+                              <m:ctrlPr>
+                                <w:rPr>
+                                  <w:rFonts w:ascii="Cambria Math" w:hAnsi="Cambria Math" w:cs="Times New Roman"/>
+                                  <w:i/>
+                                  <w:sz w:val="30"/>
+                                  <w:szCs w:val="30"/>
+                                </w:rPr>
+                              </m:ctrlPr>
+                            </m:sSupPr>
+                            <m:e>
+                              <m:r>
+                                <w:rPr>
+                                  <w:rFonts w:ascii="Cambria Math" w:eastAsiaTheme="minorEastAsia" w:hAnsi="Cambria Math" w:cs="Times New Roman"/>
+                                  <w:sz w:val="30"/>
+                                  <w:szCs w:val="30"/>
+                                </w:rPr>
+                                <m:t>T</m:t>
+                              </m:r>
+                            </m:e>
+                            <m:sup>
+                              <m:d>
+                                <m:dPr>
+                                  <m:ctrlPr>
+                                    <w:rPr>
+                                      <w:rFonts w:ascii="Cambria Math" w:hAnsi="Cambria Math" w:cs="Times New Roman"/>
+                                      <w:i/>
+                                      <w:sz w:val="30"/>
+                                      <w:szCs w:val="30"/>
+                                    </w:rPr>
+                                  </m:ctrlPr>
+                                </m:dPr>
+                                <m:e>
+                                  <m:r>
+                                    <w:rPr>
+                                      <w:rFonts w:ascii="Cambria Math" w:hAnsi="Cambria Math" w:cs="Times New Roman"/>
+                                      <w:sz w:val="30"/>
+                                      <w:szCs w:val="30"/>
+                                    </w:rPr>
+                                    <m:t>2</m:t>
+                                  </m:r>
+                                </m:e>
+                              </m:d>
+                            </m:sup>
+                          </m:sSup>
+                        </m:sub>
+                      </m:sSub>
+                    </m:e>
+                    <m:sup>
+                      <m:d>
+                        <m:dPr>
+                          <m:ctrlPr>
+                            <w:rPr>
+                              <w:rFonts w:ascii="Cambria Math" w:hAnsi="Cambria Math" w:cs="Times New Roman"/>
+                              <w:i/>
+                              <w:sz w:val="30"/>
+                              <w:szCs w:val="30"/>
+                            </w:rPr>
+                          </m:ctrlPr>
+                        </m:dPr>
+                        <m:e>
+                          <m:r>
+                            <w:rPr>
+                              <w:rFonts w:ascii="Cambria Math" w:hAnsi="Cambria Math" w:cs="Times New Roman"/>
+                              <w:sz w:val="30"/>
+                              <w:szCs w:val="30"/>
+                            </w:rPr>
+                            <m:t>2</m:t>
+                          </m:r>
+                        </m:e>
+                      </m:d>
+                    </m:sup>
+                  </m:sSup>
+                  <m:ctrlPr>
+                    <w:rPr>
+                      <w:rFonts w:ascii="Cambria Math" w:eastAsia="Cambria Math" w:hAnsi="Cambria Math" w:cs="Cambria Math"/>
+                      <w:i/>
+                      <w:sz w:val="30"/>
+                      <w:szCs w:val="30"/>
+                    </w:rPr>
+                  </m:ctrlPr>
+                </m:e>
+                <m:e>
+                  <m:sSup>
+                    <m:sSupPr>
+                      <m:ctrlPr>
+                        <w:rPr>
+                          <w:rFonts w:ascii="Cambria Math" w:hAnsi="Cambria Math" w:cs="Times New Roman"/>
+                          <w:i/>
+                          <w:sz w:val="30"/>
+                          <w:szCs w:val="30"/>
+                        </w:rPr>
+                      </m:ctrlPr>
+                    </m:sSupPr>
+                    <m:e>
+                      <m:sSub>
+                        <m:sSubPr>
+                          <m:ctrlPr>
+                            <w:rPr>
+                              <w:rFonts w:ascii="Cambria Math" w:eastAsiaTheme="minorEastAsia" w:hAnsi="Cambria Math" w:cs="Times New Roman"/>
+                              <w:i/>
+                              <w:sz w:val="30"/>
+                              <w:szCs w:val="30"/>
+                            </w:rPr>
+                          </m:ctrlPr>
+                        </m:sSubPr>
+                        <m:e>
+                          <m:r>
+                            <w:rPr>
+                              <w:rFonts w:ascii="Cambria Math" w:eastAsiaTheme="minorEastAsia" w:hAnsi="Cambria Math" w:cs="Times New Roman"/>
+                              <w:sz w:val="30"/>
+                              <w:szCs w:val="30"/>
+                            </w:rPr>
+                            <m:t>x</m:t>
+                          </m:r>
+                        </m:e>
+                        <m:sub>
+                          <m:r>
+                            <w:rPr>
+                              <w:rFonts w:ascii="Cambria Math" w:eastAsiaTheme="minorEastAsia" w:hAnsi="Cambria Math" w:cs="Times New Roman"/>
+                              <w:sz w:val="30"/>
+                              <w:szCs w:val="30"/>
+                            </w:rPr>
+                            <m:t>1</m:t>
+                          </m:r>
+                        </m:sub>
+                      </m:sSub>
+                    </m:e>
+                    <m:sup>
+                      <m:d>
+                        <m:dPr>
+                          <m:ctrlPr>
+                            <w:rPr>
+                              <w:rFonts w:ascii="Cambria Math" w:hAnsi="Cambria Math" w:cs="Times New Roman"/>
+                              <w:i/>
+                              <w:sz w:val="30"/>
+                              <w:szCs w:val="30"/>
+                            </w:rPr>
+                          </m:ctrlPr>
+                        </m:dPr>
+                        <m:e>
+                          <m:r>
+                            <w:rPr>
+                              <w:rFonts w:ascii="Cambria Math" w:hAnsi="Cambria Math" w:cs="Times New Roman"/>
+                              <w:sz w:val="30"/>
+                              <w:szCs w:val="30"/>
+                            </w:rPr>
+                            <m:t>3</m:t>
+                          </m:r>
+                        </m:e>
+                      </m:d>
+                    </m:sup>
+                  </m:sSup>
+                  <m:r>
+                    <w:rPr>
+                      <w:rFonts w:ascii="Cambria Math" w:eastAsiaTheme="minorEastAsia" w:hAnsi="Cambria Math" w:cs="Times New Roman"/>
+                      <w:sz w:val="30"/>
+                      <w:szCs w:val="30"/>
+                    </w:rPr>
+                    <m:t xml:space="preserve"> </m:t>
+                  </m:r>
+                  <m:sSup>
+                    <m:sSupPr>
+                      <m:ctrlPr>
+                        <w:rPr>
+                          <w:rFonts w:ascii="Cambria Math" w:hAnsi="Cambria Math" w:cs="Times New Roman"/>
+                          <w:i/>
+                          <w:sz w:val="30"/>
+                          <w:szCs w:val="30"/>
+                        </w:rPr>
+                      </m:ctrlPr>
+                    </m:sSupPr>
+                    <m:e>
+                      <m:sSub>
+                        <m:sSubPr>
+                          <m:ctrlPr>
+                            <w:rPr>
+                              <w:rFonts w:ascii="Cambria Math" w:eastAsiaTheme="minorEastAsia" w:hAnsi="Cambria Math" w:cs="Times New Roman"/>
+                              <w:i/>
+                              <w:sz w:val="30"/>
+                              <w:szCs w:val="30"/>
+                            </w:rPr>
+                          </m:ctrlPr>
+                        </m:sSubPr>
+                        <m:e>
+                          <m:r>
+                            <w:rPr>
+                              <w:rFonts w:ascii="Cambria Math" w:eastAsiaTheme="minorEastAsia" w:hAnsi="Cambria Math" w:cs="Times New Roman"/>
+                              <w:sz w:val="30"/>
+                              <w:szCs w:val="30"/>
+                            </w:rPr>
+                            <m:t>x</m:t>
+                          </m:r>
+                        </m:e>
+                        <m:sub>
+                          <m:r>
+                            <w:rPr>
+                              <w:rFonts w:ascii="Cambria Math" w:eastAsiaTheme="minorEastAsia" w:hAnsi="Cambria Math" w:cs="Times New Roman"/>
+                              <w:sz w:val="30"/>
+                              <w:szCs w:val="30"/>
+                            </w:rPr>
+                            <m:t>2</m:t>
+                          </m:r>
+                        </m:sub>
+                      </m:sSub>
+                    </m:e>
+                    <m:sup>
+                      <m:d>
+                        <m:dPr>
+                          <m:ctrlPr>
+                            <w:rPr>
+                              <w:rFonts w:ascii="Cambria Math" w:hAnsi="Cambria Math" w:cs="Times New Roman"/>
+                              <w:i/>
+                              <w:sz w:val="30"/>
+                              <w:szCs w:val="30"/>
+                            </w:rPr>
+                          </m:ctrlPr>
+                        </m:dPr>
+                        <m:e>
+                          <m:r>
+                            <w:rPr>
+                              <w:rFonts w:ascii="Cambria Math" w:hAnsi="Cambria Math" w:cs="Times New Roman"/>
+                              <w:sz w:val="30"/>
+                              <w:szCs w:val="30"/>
+                            </w:rPr>
+                            <m:t>3</m:t>
+                          </m:r>
+                        </m:e>
+                      </m:d>
+                    </m:sup>
+                  </m:sSup>
+                  <m:r>
+                    <w:rPr>
+                      <w:rFonts w:ascii="Cambria Math" w:eastAsiaTheme="minorEastAsia" w:hAnsi="Cambria Math" w:cs="Times New Roman"/>
+                      <w:sz w:val="30"/>
+                      <w:szCs w:val="30"/>
+                    </w:rPr>
+                    <m:t xml:space="preserve"> </m:t>
+                  </m:r>
+                  <m:sSup>
+                    <m:sSupPr>
+                      <m:ctrlPr>
+                        <w:rPr>
+                          <w:rFonts w:ascii="Cambria Math" w:hAnsi="Cambria Math" w:cs="Times New Roman"/>
+                          <w:i/>
+                          <w:sz w:val="30"/>
+                          <w:szCs w:val="30"/>
+                        </w:rPr>
+                      </m:ctrlPr>
+                    </m:sSupPr>
+                    <m:e>
+                      <m:sSub>
+                        <m:sSubPr>
+                          <m:ctrlPr>
+                            <w:rPr>
+                              <w:rFonts w:ascii="Cambria Math" w:eastAsiaTheme="minorEastAsia" w:hAnsi="Cambria Math" w:cs="Times New Roman"/>
+                              <w:i/>
+                              <w:sz w:val="30"/>
+                              <w:szCs w:val="30"/>
+                            </w:rPr>
+                          </m:ctrlPr>
+                        </m:sSubPr>
+                        <m:e>
+                          <m:r>
+                            <w:rPr>
+                              <w:rFonts w:ascii="Cambria Math" w:eastAsiaTheme="minorEastAsia" w:hAnsi="Cambria Math" w:cs="Times New Roman"/>
+                              <w:sz w:val="30"/>
+                              <w:szCs w:val="30"/>
+                            </w:rPr>
+                            <m:t>x</m:t>
+                          </m:r>
+                        </m:e>
+                        <m:sub>
+                          <m:r>
+                            <w:rPr>
+                              <w:rFonts w:ascii="Cambria Math" w:eastAsiaTheme="minorEastAsia" w:hAnsi="Cambria Math" w:cs="Times New Roman"/>
+                              <w:sz w:val="30"/>
+                              <w:szCs w:val="30"/>
+                            </w:rPr>
+                            <m:t>3</m:t>
+                          </m:r>
+                        </m:sub>
+                      </m:sSub>
+                    </m:e>
+                    <m:sup>
+                      <m:d>
+                        <m:dPr>
+                          <m:ctrlPr>
+                            <w:rPr>
+                              <w:rFonts w:ascii="Cambria Math" w:hAnsi="Cambria Math" w:cs="Times New Roman"/>
+                              <w:i/>
+                              <w:sz w:val="30"/>
+                              <w:szCs w:val="30"/>
+                            </w:rPr>
+                          </m:ctrlPr>
+                        </m:dPr>
+                        <m:e>
+                          <m:r>
+                            <w:rPr>
+                              <w:rFonts w:ascii="Cambria Math" w:hAnsi="Cambria Math" w:cs="Times New Roman"/>
+                              <w:sz w:val="30"/>
+                              <w:szCs w:val="30"/>
+                            </w:rPr>
+                            <m:t>3</m:t>
+                          </m:r>
+                        </m:e>
+                      </m:d>
+                    </m:sup>
+                  </m:sSup>
+                  <m:r>
+                    <w:rPr>
+                      <w:rFonts w:ascii="Cambria Math" w:eastAsiaTheme="minorEastAsia" w:hAnsi="Cambria Math" w:cs="Times New Roman"/>
+                      <w:sz w:val="30"/>
+                      <w:szCs w:val="30"/>
+                    </w:rPr>
+                    <m:t>…</m:t>
+                  </m:r>
+                  <m:sSup>
+                    <m:sSupPr>
+                      <m:ctrlPr>
+                        <w:rPr>
+                          <w:rFonts w:ascii="Cambria Math" w:hAnsi="Cambria Math" w:cs="Times New Roman"/>
+                          <w:i/>
+                          <w:sz w:val="30"/>
+                          <w:szCs w:val="30"/>
+                        </w:rPr>
+                      </m:ctrlPr>
+                    </m:sSupPr>
+                    <m:e>
+                      <m:sSub>
+                        <m:sSubPr>
+                          <m:ctrlPr>
+                            <w:rPr>
+                              <w:rFonts w:ascii="Cambria Math" w:eastAsiaTheme="minorEastAsia" w:hAnsi="Cambria Math" w:cs="Times New Roman"/>
+                              <w:i/>
+                              <w:sz w:val="30"/>
+                              <w:szCs w:val="30"/>
+                            </w:rPr>
+                          </m:ctrlPr>
+                        </m:sSubPr>
+                        <m:e>
+                          <m:r>
+                            <w:rPr>
+                              <w:rFonts w:ascii="Cambria Math" w:eastAsiaTheme="minorEastAsia" w:hAnsi="Cambria Math" w:cs="Times New Roman"/>
+                              <w:sz w:val="30"/>
+                              <w:szCs w:val="30"/>
+                            </w:rPr>
+                            <m:t>x</m:t>
+                          </m:r>
+                        </m:e>
+                        <m:sub>
+                          <m:sSup>
+                            <m:sSupPr>
+                              <m:ctrlPr>
+                                <w:rPr>
+                                  <w:rFonts w:ascii="Cambria Math" w:hAnsi="Cambria Math" w:cs="Times New Roman"/>
+                                  <w:i/>
+                                  <w:sz w:val="30"/>
+                                  <w:szCs w:val="30"/>
+                                </w:rPr>
+                              </m:ctrlPr>
+                            </m:sSupPr>
+                            <m:e>
+                              <m:r>
+                                <w:rPr>
+                                  <w:rFonts w:ascii="Cambria Math" w:eastAsiaTheme="minorEastAsia" w:hAnsi="Cambria Math" w:cs="Times New Roman"/>
+                                  <w:sz w:val="30"/>
+                                  <w:szCs w:val="30"/>
+                                </w:rPr>
+                                <m:t>T</m:t>
+                              </m:r>
+                            </m:e>
+                            <m:sup>
+                              <m:d>
+                                <m:dPr>
+                                  <m:ctrlPr>
+                                    <w:rPr>
+                                      <w:rFonts w:ascii="Cambria Math" w:hAnsi="Cambria Math" w:cs="Times New Roman"/>
+                                      <w:i/>
+                                      <w:sz w:val="30"/>
+                                      <w:szCs w:val="30"/>
+                                    </w:rPr>
+                                  </m:ctrlPr>
+                                </m:dPr>
+                                <m:e>
+                                  <m:r>
+                                    <w:rPr>
+                                      <w:rFonts w:ascii="Cambria Math" w:hAnsi="Cambria Math" w:cs="Times New Roman"/>
+                                      <w:sz w:val="30"/>
+                                      <w:szCs w:val="30"/>
+                                    </w:rPr>
+                                    <m:t>3</m:t>
+                                  </m:r>
+                                </m:e>
+                              </m:d>
+                            </m:sup>
+                          </m:sSup>
+                        </m:sub>
+                      </m:sSub>
+                    </m:e>
+                    <m:sup>
+                      <m:d>
+                        <m:dPr>
+                          <m:ctrlPr>
+                            <w:rPr>
+                              <w:rFonts w:ascii="Cambria Math" w:hAnsi="Cambria Math" w:cs="Times New Roman"/>
+                              <w:i/>
+                              <w:sz w:val="30"/>
+                              <w:szCs w:val="30"/>
+                            </w:rPr>
+                          </m:ctrlPr>
+                        </m:dPr>
+                        <m:e>
+                          <m:r>
+                            <w:rPr>
+                              <w:rFonts w:ascii="Cambria Math" w:hAnsi="Cambria Math" w:cs="Times New Roman"/>
+                              <w:sz w:val="30"/>
+                              <w:szCs w:val="30"/>
+                            </w:rPr>
+                            <m:t>3</m:t>
+                          </m:r>
+                        </m:e>
+                      </m:d>
+                    </m:sup>
+                  </m:sSup>
+                  <m:ctrlPr>
+                    <w:rPr>
+                      <w:rFonts w:ascii="Cambria Math" w:eastAsia="Cambria Math" w:hAnsi="Cambria Math" w:cs="Cambria Math"/>
+                      <w:i/>
+                      <w:sz w:val="30"/>
+                      <w:szCs w:val="30"/>
+                    </w:rPr>
+                  </m:ctrlPr>
+                </m:e>
+                <m:e>
+                  <m:r>
+                    <w:rPr>
+                      <w:rFonts w:ascii="Cambria Math" w:eastAsia="Cambria Math" w:hAnsi="Cambria Math" w:cs="Cambria Math"/>
+                      <w:sz w:val="30"/>
+                      <w:szCs w:val="30"/>
+                    </w:rPr>
+                    <m:t>…</m:t>
+                  </m:r>
+                  <m:ctrlPr>
+                    <w:rPr>
+                      <w:rFonts w:ascii="Cambria Math" w:eastAsia="Cambria Math" w:hAnsi="Cambria Math" w:cs="Cambria Math"/>
+                      <w:i/>
+                      <w:sz w:val="30"/>
+                      <w:szCs w:val="30"/>
+                    </w:rPr>
+                  </m:ctrlPr>
+                </m:e>
+                <m:e>
+                  <m:sSup>
+                    <m:sSupPr>
+                      <m:ctrlPr>
+                        <w:rPr>
+                          <w:rFonts w:ascii="Cambria Math" w:hAnsi="Cambria Math" w:cs="Times New Roman"/>
+                          <w:i/>
+                          <w:sz w:val="30"/>
+                          <w:szCs w:val="30"/>
+                        </w:rPr>
+                      </m:ctrlPr>
+                    </m:sSupPr>
+                    <m:e>
+                      <m:sSub>
+                        <m:sSubPr>
+                          <m:ctrlPr>
+                            <w:rPr>
+                              <w:rFonts w:ascii="Cambria Math" w:eastAsiaTheme="minorEastAsia" w:hAnsi="Cambria Math" w:cs="Times New Roman"/>
+                              <w:i/>
+                              <w:sz w:val="30"/>
+                              <w:szCs w:val="30"/>
+                            </w:rPr>
+                          </m:ctrlPr>
+                        </m:sSubPr>
+                        <m:e>
+                          <m:r>
+                            <w:rPr>
+                              <w:rFonts w:ascii="Cambria Math" w:eastAsiaTheme="minorEastAsia" w:hAnsi="Cambria Math" w:cs="Times New Roman"/>
+                              <w:sz w:val="30"/>
+                              <w:szCs w:val="30"/>
+                            </w:rPr>
+                            <m:t>x</m:t>
+                          </m:r>
+                        </m:e>
+                        <m:sub>
+                          <m:r>
+                            <w:rPr>
+                              <w:rFonts w:ascii="Cambria Math" w:eastAsiaTheme="minorEastAsia" w:hAnsi="Cambria Math" w:cs="Times New Roman"/>
+                              <w:sz w:val="30"/>
+                              <w:szCs w:val="30"/>
+                            </w:rPr>
+                            <m:t>1</m:t>
+                          </m:r>
+                        </m:sub>
+                      </m:sSub>
+                    </m:e>
+                    <m:sup>
+                      <m:d>
+                        <m:dPr>
+                          <m:ctrlPr>
+                            <w:rPr>
+                              <w:rFonts w:ascii="Cambria Math" w:hAnsi="Cambria Math" w:cs="Times New Roman"/>
+                              <w:i/>
+                              <w:sz w:val="30"/>
+                              <w:szCs w:val="30"/>
+                            </w:rPr>
+                          </m:ctrlPr>
+                        </m:dPr>
+                        <m:e>
+                          <m:r>
+                            <w:rPr>
+                              <w:rFonts w:ascii="Cambria Math" w:hAnsi="Cambria Math" w:cs="Times New Roman"/>
+                              <w:sz w:val="30"/>
+                              <w:szCs w:val="30"/>
+                            </w:rPr>
+                            <m:t>m</m:t>
+                          </m:r>
+                        </m:e>
+                      </m:d>
+                    </m:sup>
+                  </m:sSup>
+                  <m:r>
+                    <w:rPr>
+                      <w:rFonts w:ascii="Cambria Math" w:eastAsiaTheme="minorEastAsia" w:hAnsi="Cambria Math" w:cs="Times New Roman"/>
+                      <w:sz w:val="30"/>
+                      <w:szCs w:val="30"/>
+                    </w:rPr>
+                    <m:t xml:space="preserve"> </m:t>
+                  </m:r>
+                  <m:sSup>
+                    <m:sSupPr>
+                      <m:ctrlPr>
+                        <w:rPr>
+                          <w:rFonts w:ascii="Cambria Math" w:hAnsi="Cambria Math" w:cs="Times New Roman"/>
+                          <w:i/>
+                          <w:sz w:val="30"/>
+                          <w:szCs w:val="30"/>
+                        </w:rPr>
+                      </m:ctrlPr>
+                    </m:sSupPr>
+                    <m:e>
+                      <m:sSub>
+                        <m:sSubPr>
+                          <m:ctrlPr>
+                            <w:rPr>
+                              <w:rFonts w:ascii="Cambria Math" w:eastAsiaTheme="minorEastAsia" w:hAnsi="Cambria Math" w:cs="Times New Roman"/>
+                              <w:i/>
+                              <w:sz w:val="30"/>
+                              <w:szCs w:val="30"/>
+                            </w:rPr>
+                          </m:ctrlPr>
+                        </m:sSubPr>
+                        <m:e>
+                          <m:r>
+                            <w:rPr>
+                              <w:rFonts w:ascii="Cambria Math" w:eastAsiaTheme="minorEastAsia" w:hAnsi="Cambria Math" w:cs="Times New Roman"/>
+                              <w:sz w:val="30"/>
+                              <w:szCs w:val="30"/>
+                            </w:rPr>
+                            <m:t>x</m:t>
+                          </m:r>
+                        </m:e>
+                        <m:sub>
+                          <m:r>
+                            <w:rPr>
+                              <w:rFonts w:ascii="Cambria Math" w:eastAsiaTheme="minorEastAsia" w:hAnsi="Cambria Math" w:cs="Times New Roman"/>
+                              <w:sz w:val="30"/>
+                              <w:szCs w:val="30"/>
+                            </w:rPr>
+                            <m:t>2</m:t>
+                          </m:r>
+                        </m:sub>
+                      </m:sSub>
+                    </m:e>
+                    <m:sup>
+                      <m:d>
+                        <m:dPr>
+                          <m:ctrlPr>
+                            <w:rPr>
+                              <w:rFonts w:ascii="Cambria Math" w:hAnsi="Cambria Math" w:cs="Times New Roman"/>
+                              <w:i/>
+                              <w:sz w:val="30"/>
+                              <w:szCs w:val="30"/>
+                            </w:rPr>
+                          </m:ctrlPr>
+                        </m:dPr>
+                        <m:e>
+                          <m:r>
+                            <w:rPr>
+                              <w:rFonts w:ascii="Cambria Math" w:hAnsi="Cambria Math" w:cs="Times New Roman"/>
+                              <w:sz w:val="30"/>
+                              <w:szCs w:val="30"/>
+                            </w:rPr>
+                            <m:t>m</m:t>
+                          </m:r>
+                        </m:e>
+                      </m:d>
+                    </m:sup>
+                  </m:sSup>
+                  <m:r>
+                    <w:rPr>
+                      <w:rFonts w:ascii="Cambria Math" w:eastAsiaTheme="minorEastAsia" w:hAnsi="Cambria Math" w:cs="Times New Roman"/>
+                      <w:sz w:val="30"/>
+                      <w:szCs w:val="30"/>
+                    </w:rPr>
+                    <m:t xml:space="preserve"> </m:t>
+                  </m:r>
+                  <m:sSup>
+                    <m:sSupPr>
+                      <m:ctrlPr>
+                        <w:rPr>
+                          <w:rFonts w:ascii="Cambria Math" w:hAnsi="Cambria Math" w:cs="Times New Roman"/>
+                          <w:i/>
+                          <w:sz w:val="30"/>
+                          <w:szCs w:val="30"/>
+                        </w:rPr>
+                      </m:ctrlPr>
+                    </m:sSupPr>
+                    <m:e>
+                      <m:sSub>
+                        <m:sSubPr>
+                          <m:ctrlPr>
+                            <w:rPr>
+                              <w:rFonts w:ascii="Cambria Math" w:eastAsiaTheme="minorEastAsia" w:hAnsi="Cambria Math" w:cs="Times New Roman"/>
+                              <w:i/>
+                              <w:sz w:val="30"/>
+                              <w:szCs w:val="30"/>
+                            </w:rPr>
+                          </m:ctrlPr>
+                        </m:sSubPr>
+                        <m:e>
+                          <m:r>
+                            <w:rPr>
+                              <w:rFonts w:ascii="Cambria Math" w:eastAsiaTheme="minorEastAsia" w:hAnsi="Cambria Math" w:cs="Times New Roman"/>
+                              <w:sz w:val="30"/>
+                              <w:szCs w:val="30"/>
+                            </w:rPr>
+                            <m:t>x</m:t>
+                          </m:r>
+                        </m:e>
+                        <m:sub>
+                          <m:r>
+                            <w:rPr>
+                              <w:rFonts w:ascii="Cambria Math" w:eastAsiaTheme="minorEastAsia" w:hAnsi="Cambria Math" w:cs="Times New Roman"/>
+                              <w:sz w:val="30"/>
+                              <w:szCs w:val="30"/>
+                            </w:rPr>
+                            <m:t>3</m:t>
+                          </m:r>
+                        </m:sub>
+                      </m:sSub>
+                    </m:e>
+                    <m:sup>
+                      <m:d>
+                        <m:dPr>
+                          <m:ctrlPr>
+                            <w:rPr>
+                              <w:rFonts w:ascii="Cambria Math" w:hAnsi="Cambria Math" w:cs="Times New Roman"/>
+                              <w:i/>
+                              <w:sz w:val="30"/>
+                              <w:szCs w:val="30"/>
+                            </w:rPr>
+                          </m:ctrlPr>
+                        </m:dPr>
+                        <m:e>
+                          <m:r>
+                            <w:rPr>
+                              <w:rFonts w:ascii="Cambria Math" w:hAnsi="Cambria Math" w:cs="Times New Roman"/>
+                              <w:sz w:val="30"/>
+                              <w:szCs w:val="30"/>
+                            </w:rPr>
+                            <m:t>m</m:t>
+                          </m:r>
+                        </m:e>
+                      </m:d>
+                    </m:sup>
+                  </m:sSup>
+                  <m:r>
+                    <w:rPr>
+                      <w:rFonts w:ascii="Cambria Math" w:eastAsiaTheme="minorEastAsia" w:hAnsi="Cambria Math" w:cs="Times New Roman"/>
+                      <w:sz w:val="30"/>
+                      <w:szCs w:val="30"/>
+                    </w:rPr>
+                    <m:t>…</m:t>
+                  </m:r>
+                  <m:sSup>
+                    <m:sSupPr>
+                      <m:ctrlPr>
+                        <w:rPr>
+                          <w:rFonts w:ascii="Cambria Math" w:hAnsi="Cambria Math" w:cs="Times New Roman"/>
+                          <w:i/>
+                          <w:sz w:val="30"/>
+                          <w:szCs w:val="30"/>
+                        </w:rPr>
+                      </m:ctrlPr>
+                    </m:sSupPr>
+                    <m:e>
+                      <m:sSub>
+                        <m:sSubPr>
+                          <m:ctrlPr>
+                            <w:rPr>
+                              <w:rFonts w:ascii="Cambria Math" w:eastAsiaTheme="minorEastAsia" w:hAnsi="Cambria Math" w:cs="Times New Roman"/>
+                              <w:i/>
+                              <w:sz w:val="30"/>
+                              <w:szCs w:val="30"/>
+                            </w:rPr>
+                          </m:ctrlPr>
+                        </m:sSubPr>
+                        <m:e>
+                          <m:r>
+                            <w:rPr>
+                              <w:rFonts w:ascii="Cambria Math" w:eastAsiaTheme="minorEastAsia" w:hAnsi="Cambria Math" w:cs="Times New Roman"/>
+                              <w:sz w:val="30"/>
+                              <w:szCs w:val="30"/>
+                            </w:rPr>
+                            <m:t>x</m:t>
+                          </m:r>
+                        </m:e>
+                        <m:sub>
+                          <m:sSup>
+                            <m:sSupPr>
+                              <m:ctrlPr>
+                                <w:rPr>
+                                  <w:rFonts w:ascii="Cambria Math" w:hAnsi="Cambria Math" w:cs="Times New Roman"/>
+                                  <w:i/>
+                                  <w:sz w:val="30"/>
+                                  <w:szCs w:val="30"/>
+                                </w:rPr>
+                              </m:ctrlPr>
+                            </m:sSupPr>
+                            <m:e>
+                              <m:r>
+                                <w:rPr>
+                                  <w:rFonts w:ascii="Cambria Math" w:eastAsiaTheme="minorEastAsia" w:hAnsi="Cambria Math" w:cs="Times New Roman"/>
+                                  <w:sz w:val="30"/>
+                                  <w:szCs w:val="30"/>
+                                </w:rPr>
+                                <m:t>T</m:t>
+                              </m:r>
+                            </m:e>
+                            <m:sup>
+                              <m:d>
+                                <m:dPr>
+                                  <m:ctrlPr>
+                                    <w:rPr>
+                                      <w:rFonts w:ascii="Cambria Math" w:hAnsi="Cambria Math" w:cs="Times New Roman"/>
+                                      <w:i/>
+                                      <w:sz w:val="30"/>
+                                      <w:szCs w:val="30"/>
+                                    </w:rPr>
+                                  </m:ctrlPr>
+                                </m:dPr>
+                                <m:e>
+                                  <m:r>
+                                    <w:rPr>
+                                      <w:rFonts w:ascii="Cambria Math" w:hAnsi="Cambria Math" w:cs="Times New Roman"/>
+                                      <w:sz w:val="30"/>
+                                      <w:szCs w:val="30"/>
+                                    </w:rPr>
+                                    <m:t>m</m:t>
+                                  </m:r>
+                                </m:e>
+                              </m:d>
+                            </m:sup>
+                          </m:sSup>
+                        </m:sub>
+                      </m:sSub>
+                    </m:e>
+                    <m:sup>
+                      <m:d>
+                        <m:dPr>
+                          <m:ctrlPr>
+                            <w:rPr>
+                              <w:rFonts w:ascii="Cambria Math" w:hAnsi="Cambria Math" w:cs="Times New Roman"/>
+                              <w:i/>
+                              <w:sz w:val="30"/>
+                              <w:szCs w:val="30"/>
+                            </w:rPr>
+                          </m:ctrlPr>
+                        </m:dPr>
+                        <m:e>
+                          <m:r>
+                            <w:rPr>
+                              <w:rFonts w:ascii="Cambria Math" w:hAnsi="Cambria Math" w:cs="Times New Roman"/>
+                              <w:sz w:val="30"/>
+                              <w:szCs w:val="30"/>
+                            </w:rPr>
+                            <m:t>m</m:t>
+                          </m:r>
+                        </m:e>
+                      </m:d>
+                    </m:sup>
+                  </m:sSup>
+                  <m:ctrlPr>
+                    <w:rPr>
+                      <w:rFonts w:ascii="Cambria Math" w:hAnsi="Cambria Math" w:cs="Times New Roman"/>
+                      <w:i/>
+                      <w:sz w:val="30"/>
+                      <w:szCs w:val="30"/>
+                    </w:rPr>
+                  </m:ctrlPr>
+                </m:e>
+              </m:eqArr>
+            </m:e>
+          </m:d>
+        </m:oMath>
+      </m:oMathPara>
+    </w:p>
+    <w:p>
+      <w:pPr>
+        <w:jc w:val="left"/>
+        <w:rPr>
+          <w:rFonts w:ascii="Times New Roman" w:eastAsiaTheme="minorEastAsia" w:hAnsi="Times New Roman" w:cs="Times New Roman"/>
+          <w:b/>
+          <w:sz w:val="30"/>
+          <w:szCs w:val="30"/>
+        </w:rPr>
+      </w:pPr>
+      <w:bookmarkStart w:id="0" w:name="_GoBack"/>
+      <w:bookmarkEnd w:id="0"/>
+    </w:p>
+    <w:p>
+      <w:pPr>
+        <w:pStyle w:val="ListParagraph"/>
+        <w:numPr>
+          <w:ilvl w:val="1"/>
+          <w:numId w:val="2"/>
+        </w:numPr>
+        <w:jc w:val="left"/>
+        <w:rPr>
+          <w:rFonts w:ascii="Times New Roman" w:eastAsiaTheme="minorEastAsia" w:hAnsi="Times New Roman" w:cs="Times New Roman"/>
+          <w:sz w:val="30"/>
+          <w:szCs w:val="30"/>
+        </w:rPr>
+      </w:pPr>
+      <w:r>
+        <w:rPr>
+          <w:rFonts w:ascii="Times New Roman" w:eastAsiaTheme="minorEastAsia" w:hAnsi="Times New Roman" w:cs="Times New Roman"/>
+          <w:sz w:val="30"/>
+          <w:szCs w:val="30"/>
+        </w:rPr>
+        <w:lastRenderedPageBreak/>
+        <w:t xml:space="preserve">Mỗi </w:t>
+      </w:r>
+      <m:oMath>
+        <m:sSup>
+          <m:sSupPr>
+            <m:ctrlPr>
+              <w:rPr>
+                <w:rFonts w:ascii="Cambria Math" w:hAnsi="Cambria Math" w:cs="Times New Roman"/>
+                <w:i/>
+                <w:sz w:val="30"/>
+                <w:szCs w:val="30"/>
+              </w:rPr>
+            </m:ctrlPr>
+          </m:sSupPr>
+          <m:e>
+            <m:sSub>
+              <m:sSubPr>
+                <m:ctrlPr>
+                  <w:rPr>
+                    <w:rFonts w:ascii="Cambria Math" w:eastAsiaTheme="minorEastAsia" w:hAnsi="Cambria Math" w:cs="Times New Roman"/>
+                    <w:i/>
+                    <w:sz w:val="30"/>
+                    <w:szCs w:val="30"/>
+                  </w:rPr>
+                </m:ctrlPr>
+              </m:sSubPr>
+              <m:e>
+                <m:r>
+                  <w:rPr>
+                    <w:rFonts w:ascii="Cambria Math" w:eastAsiaTheme="minorEastAsia" w:hAnsi="Cambria Math" w:cs="Times New Roman"/>
+                    <w:sz w:val="30"/>
+                    <w:szCs w:val="30"/>
+                  </w:rPr>
+                  <m:t>x</m:t>
+                </m:r>
+              </m:e>
+              <m:sub>
+                <m:r>
+                  <w:rPr>
+                    <w:rFonts w:ascii="Cambria Math" w:eastAsiaTheme="minorEastAsia" w:hAnsi="Cambria Math" w:cs="Times New Roman"/>
+                    <w:sz w:val="30"/>
+                    <w:szCs w:val="30"/>
+                  </w:rPr>
+                  <m:t>t</m:t>
+                </m:r>
+              </m:sub>
+            </m:sSub>
+          </m:e>
+          <m:sup>
+            <m:d>
+              <m:dPr>
+                <m:ctrlPr>
+                  <w:rPr>
+                    <w:rFonts w:ascii="Cambria Math" w:hAnsi="Cambria Math" w:cs="Times New Roman"/>
+                    <w:i/>
+                    <w:sz w:val="30"/>
+                    <w:szCs w:val="30"/>
+                  </w:rPr>
+                </m:ctrlPr>
+              </m:dPr>
+              <m:e>
+                <m:r>
+                  <w:rPr>
+                    <w:rFonts w:ascii="Cambria Math" w:hAnsi="Cambria Math" w:cs="Times New Roman"/>
+                    <w:sz w:val="30"/>
+                    <w:szCs w:val="30"/>
+                  </w:rPr>
+                  <m:t>i</m:t>
+                </m:r>
+              </m:e>
+            </m:d>
+          </m:sup>
+        </m:sSup>
+      </m:oMath>
+      <w:r>
+        <w:rPr>
+          <w:rFonts w:ascii="Times New Roman" w:eastAsiaTheme="minorEastAsia" w:hAnsi="Times New Roman" w:cs="Times New Roman"/>
+          <w:sz w:val="30"/>
+          <w:szCs w:val="30"/>
+        </w:rPr>
+        <w:t xml:space="preserve"> là một </w:t>
+      </w:r>
+      <w:r>
+        <w:rPr>
+          <w:rFonts w:ascii="Times New Roman" w:eastAsiaTheme="minorEastAsia" w:hAnsi="Times New Roman" w:cs="Times New Roman"/>
+          <w:b/>
+          <w:sz w:val="30"/>
+          <w:szCs w:val="30"/>
+        </w:rPr>
+        <w:t>Audio Frame</w:t>
+      </w:r>
+      <w:r>
+        <w:rPr>
+          <w:rFonts w:ascii="Times New Roman" w:eastAsiaTheme="minorEastAsia" w:hAnsi="Times New Roman" w:cs="Times New Roman"/>
+          <w:sz w:val="30"/>
+          <w:szCs w:val="30"/>
+        </w:rPr>
+        <w:t xml:space="preserve"> có giá trị là một vector đại diện cho các thuộc tính của audio (Audio features).</w:t>
+      </w:r>
+      <w:r>
+        <w:rPr>
+          <w:rFonts w:ascii="Times New Roman" w:eastAsiaTheme="minorEastAsia" w:hAnsi="Times New Roman" w:cs="Times New Roman"/>
+          <w:sz w:val="30"/>
+          <w:szCs w:val="30"/>
+        </w:rPr>
+        <w:t xml:space="preserve"> Như vậy, X là ma trận 3 chiều có kích thước </w:t>
+      </w:r>
+      <m:oMath>
+        <m:sSup>
+          <m:sSupPr>
+            <m:ctrlPr>
+              <w:rPr>
+                <w:rFonts w:ascii="Cambria Math" w:hAnsi="Cambria Math" w:cs="Times New Roman"/>
+                <w:b/>
+                <w:i/>
+                <w:sz w:val="30"/>
+                <w:szCs w:val="30"/>
+              </w:rPr>
+            </m:ctrlPr>
+          </m:sSupPr>
+          <m:e>
+            <m:r>
+              <m:rPr>
+                <m:sty m:val="bi"/>
+              </m:rPr>
+              <w:rPr>
+                <w:rFonts w:ascii="Cambria Math" w:eastAsiaTheme="minorEastAsia" w:hAnsi="Cambria Math" w:cs="Times New Roman"/>
+                <w:sz w:val="30"/>
+                <w:szCs w:val="30"/>
+              </w:rPr>
+              <m:t>R</m:t>
+            </m:r>
+          </m:e>
+          <m:sup>
+            <m:r>
+              <m:rPr>
+                <m:sty m:val="bi"/>
+              </m:rPr>
+              <w:rPr>
+                <w:rFonts w:ascii="Cambria Math" w:hAnsi="Cambria Math" w:cs="Times New Roman"/>
+                <w:sz w:val="30"/>
+                <w:szCs w:val="30"/>
+              </w:rPr>
+              <m:t>mxT</m:t>
+            </m:r>
+            <m:d>
+              <m:dPr>
+                <m:ctrlPr>
+                  <w:rPr>
+                    <w:rFonts w:ascii="Cambria Math" w:hAnsi="Cambria Math" w:cs="Times New Roman"/>
+                    <w:b/>
+                    <w:i/>
+                    <w:sz w:val="30"/>
+                    <w:szCs w:val="30"/>
+                  </w:rPr>
+                </m:ctrlPr>
+              </m:dPr>
+              <m:e>
+                <m:r>
+                  <m:rPr>
+                    <m:sty m:val="bi"/>
+                  </m:rPr>
+                  <w:rPr>
+                    <w:rFonts w:ascii="Cambria Math" w:hAnsi="Cambria Math" w:cs="Times New Roman"/>
+                    <w:sz w:val="30"/>
+                    <w:szCs w:val="30"/>
+                  </w:rPr>
+                  <m:t>i</m:t>
+                </m:r>
+              </m:e>
+            </m:d>
+            <m:r>
+              <m:rPr>
+                <m:sty m:val="bi"/>
+              </m:rPr>
+              <w:rPr>
+                <w:rFonts w:ascii="Cambria Math" w:hAnsi="Cambria Math" w:cs="Times New Roman"/>
+                <w:sz w:val="30"/>
+                <w:szCs w:val="30"/>
+              </w:rPr>
+              <m:t>xn</m:t>
+            </m:r>
+          </m:sup>
+        </m:sSup>
+      </m:oMath>
+    </w:p>
+    <w:p>
+      <w:pPr>
+        <w:pStyle w:val="ListParagraph"/>
+        <w:numPr>
+          <w:ilvl w:val="1"/>
+          <w:numId w:val="2"/>
+        </w:numPr>
+        <w:jc w:val="left"/>
+        <w:rPr>
+          <w:rFonts w:ascii="Times New Roman" w:eastAsiaTheme="minorEastAsia" w:hAnsi="Times New Roman" w:cs="Times New Roman"/>
+          <w:sz w:val="30"/>
+          <w:szCs w:val="30"/>
+        </w:rPr>
+      </w:pPr>
+      <w:r>
+        <w:rPr>
+          <w:rFonts w:ascii="Times New Roman" w:eastAsiaTheme="minorEastAsia" w:hAnsi="Times New Roman" w:cs="Times New Roman"/>
+          <w:sz w:val="30"/>
+          <w:szCs w:val="30"/>
+        </w:rPr>
+        <w:t xml:space="preserve">Deep Speech sử dụng phương pháp </w:t>
+      </w:r>
+      <w:r>
+        <w:rPr>
+          <w:rFonts w:ascii="Times New Roman" w:eastAsiaTheme="minorEastAsia" w:hAnsi="Times New Roman" w:cs="Times New Roman"/>
+          <w:b/>
+          <w:sz w:val="30"/>
+          <w:szCs w:val="30"/>
+        </w:rPr>
+        <w:t>Feature Extraction</w:t>
+      </w:r>
+      <w:r>
+        <w:rPr>
+          <w:rFonts w:ascii="Times New Roman" w:eastAsiaTheme="minorEastAsia" w:hAnsi="Times New Roman" w:cs="Times New Roman"/>
+          <w:sz w:val="30"/>
+          <w:szCs w:val="30"/>
+        </w:rPr>
+        <w:t xml:space="preserve"> là </w:t>
+      </w:r>
+      <w:r>
+        <w:rPr>
+          <w:rFonts w:ascii="Times New Roman" w:eastAsiaTheme="minorEastAsia" w:hAnsi="Times New Roman" w:cs="Times New Roman"/>
+          <w:b/>
+          <w:sz w:val="30"/>
+          <w:szCs w:val="30"/>
+        </w:rPr>
+        <w:t>MFCC</w:t>
+      </w:r>
+      <w:r>
+        <w:rPr>
+          <w:rFonts w:ascii="Times New Roman" w:eastAsiaTheme="minorEastAsia" w:hAnsi="Times New Roman" w:cs="Times New Roman"/>
+          <w:sz w:val="30"/>
+          <w:szCs w:val="30"/>
+        </w:rPr>
+        <w:t>.</w:t>
+      </w:r>
+    </w:p>
+    <w:p>
+      <w:pPr>
+        <w:pStyle w:val="ListParagraph"/>
+        <w:numPr>
+          <w:ilvl w:val="0"/>
+          <w:numId w:val="2"/>
+        </w:numPr>
+        <w:jc w:val="left"/>
+        <w:rPr>
+          <w:rFonts w:ascii="Times New Roman" w:eastAsiaTheme="minorEastAsia" w:hAnsi="Times New Roman" w:cs="Times New Roman"/>
+          <w:sz w:val="30"/>
+          <w:szCs w:val="30"/>
+        </w:rPr>
+      </w:pPr>
+      <w:r>
+        <w:rPr>
+          <w:rFonts w:ascii="Times New Roman" w:eastAsiaTheme="minorEastAsia" w:hAnsi="Times New Roman" w:cs="Times New Roman"/>
+          <w:sz w:val="30"/>
+          <w:szCs w:val="30"/>
+        </w:rPr>
+        <w:t xml:space="preserve">Output: </w:t>
+      </w:r>
+    </w:p>
+    <w:p>
+      <w:pPr>
+        <w:pStyle w:val="ListParagraph"/>
+        <w:jc w:val="left"/>
+        <w:rPr>
+          <w:rFonts w:ascii="Times New Roman" w:eastAsiaTheme="minorEastAsia" w:hAnsi="Times New Roman" w:cs="Times New Roman"/>
+          <w:sz w:val="30"/>
+          <w:szCs w:val="30"/>
+        </w:rPr>
+      </w:pPr>
+      <m:oMathPara>
+        <m:oMath>
+          <m:d>
+            <m:dPr>
+              <m:begChr m:val="["/>
+              <m:endChr m:val="]"/>
+              <m:ctrlPr>
+                <w:rPr>
+                  <w:rFonts w:ascii="Cambria Math" w:eastAsia="Times New Roman" w:hAnsi="Cambria Math" w:cs="Times New Roman"/>
+                  <w:i/>
+                  <w:sz w:val="30"/>
+                  <w:szCs w:val="30"/>
+                </w:rPr>
+              </m:ctrlPr>
+            </m:dPr>
+            <m:e>
+              <m:eqArr>
+                <m:eqArrPr>
+                  <m:ctrlPr>
+                    <w:rPr>
+                      <w:rFonts w:ascii="Cambria Math" w:eastAsia="Times New Roman" w:hAnsi="Cambria Math" w:cs="Times New Roman"/>
+                      <w:i/>
+                      <w:sz w:val="30"/>
+                      <w:szCs w:val="30"/>
+                    </w:rPr>
+                  </m:ctrlPr>
+                </m:eqArrPr>
+                <m:e>
+                  <m:sSup>
+                    <m:sSupPr>
+                      <m:ctrlPr>
+                        <w:rPr>
+                          <w:rFonts w:ascii="Cambria Math" w:hAnsi="Cambria Math" w:cs="Times New Roman"/>
+                          <w:i/>
+                          <w:sz w:val="30"/>
+                          <w:szCs w:val="30"/>
+                        </w:rPr>
+                      </m:ctrlPr>
+                    </m:sSupPr>
+                    <m:e>
+                      <m:sSub>
+                        <m:sSubPr>
+                          <m:ctrlPr>
+                            <w:rPr>
+                              <w:rFonts w:ascii="Cambria Math" w:eastAsiaTheme="minorEastAsia" w:hAnsi="Cambria Math" w:cs="Times New Roman"/>
+                              <w:i/>
+                              <w:sz w:val="30"/>
+                              <w:szCs w:val="30"/>
+                            </w:rPr>
+                          </m:ctrlPr>
+                        </m:sSubPr>
+                        <m:e>
+                          <m:r>
+                            <w:rPr>
+                              <w:rFonts w:ascii="Cambria Math" w:eastAsiaTheme="minorEastAsia" w:hAnsi="Cambria Math" w:cs="Times New Roman"/>
+                              <w:sz w:val="30"/>
+                              <w:szCs w:val="30"/>
+                            </w:rPr>
+                            <m:t>y</m:t>
+                          </m:r>
+                        </m:e>
+                        <m:sub>
+                          <m:r>
+                            <w:rPr>
+                              <w:rFonts w:ascii="Cambria Math" w:eastAsiaTheme="minorEastAsia" w:hAnsi="Cambria Math" w:cs="Times New Roman"/>
+                              <w:sz w:val="30"/>
+                              <w:szCs w:val="30"/>
+                            </w:rPr>
+                            <m:t>1</m:t>
+                          </m:r>
+                        </m:sub>
+                      </m:sSub>
+                    </m:e>
+                    <m:sup>
+                      <m:d>
+                        <m:dPr>
+                          <m:ctrlPr>
+                            <w:rPr>
+                              <w:rFonts w:ascii="Cambria Math" w:hAnsi="Cambria Math" w:cs="Times New Roman"/>
+                              <w:i/>
+                              <w:sz w:val="30"/>
+                              <w:szCs w:val="30"/>
+                            </w:rPr>
+                          </m:ctrlPr>
+                        </m:dPr>
+                        <m:e>
+                          <m:r>
+                            <w:rPr>
+                              <w:rFonts w:ascii="Cambria Math" w:hAnsi="Cambria Math" w:cs="Times New Roman"/>
+                              <w:sz w:val="30"/>
+                              <w:szCs w:val="30"/>
+                            </w:rPr>
+                            <m:t>1</m:t>
+                          </m:r>
+                        </m:e>
+                      </m:d>
+                    </m:sup>
+                  </m:sSup>
+                  <m:r>
+                    <w:rPr>
+                      <w:rFonts w:ascii="Cambria Math" w:eastAsiaTheme="minorEastAsia" w:hAnsi="Cambria Math" w:cs="Times New Roman"/>
+                      <w:sz w:val="30"/>
+                      <w:szCs w:val="30"/>
+                    </w:rPr>
+                    <m:t xml:space="preserve"> </m:t>
+                  </m:r>
+                  <m:sSup>
+                    <m:sSupPr>
+                      <m:ctrlPr>
+                        <w:rPr>
+                          <w:rFonts w:ascii="Cambria Math" w:hAnsi="Cambria Math" w:cs="Times New Roman"/>
+                          <w:i/>
+                          <w:sz w:val="30"/>
+                          <w:szCs w:val="30"/>
+                        </w:rPr>
+                      </m:ctrlPr>
+                    </m:sSupPr>
+                    <m:e>
+                      <m:sSub>
+                        <m:sSubPr>
+                          <m:ctrlPr>
+                            <w:rPr>
+                              <w:rFonts w:ascii="Cambria Math" w:eastAsiaTheme="minorEastAsia" w:hAnsi="Cambria Math" w:cs="Times New Roman"/>
+                              <w:i/>
+                              <w:sz w:val="30"/>
+                              <w:szCs w:val="30"/>
+                            </w:rPr>
+                          </m:ctrlPr>
+                        </m:sSubPr>
+                        <m:e>
+                          <m:r>
+                            <w:rPr>
+                              <w:rFonts w:ascii="Cambria Math" w:eastAsiaTheme="minorEastAsia" w:hAnsi="Cambria Math" w:cs="Times New Roman"/>
+                              <w:sz w:val="30"/>
+                              <w:szCs w:val="30"/>
+                            </w:rPr>
+                            <m:t>y</m:t>
+                          </m:r>
+                        </m:e>
+                        <m:sub>
+                          <m:r>
+                            <w:rPr>
+                              <w:rFonts w:ascii="Cambria Math" w:eastAsiaTheme="minorEastAsia" w:hAnsi="Cambria Math" w:cs="Times New Roman"/>
+                              <w:sz w:val="30"/>
+                              <w:szCs w:val="30"/>
+                            </w:rPr>
+                            <m:t>2</m:t>
+                          </m:r>
+                        </m:sub>
+                      </m:sSub>
+                    </m:e>
+                    <m:sup>
+                      <m:d>
+                        <m:dPr>
+                          <m:ctrlPr>
+                            <w:rPr>
+                              <w:rFonts w:ascii="Cambria Math" w:hAnsi="Cambria Math" w:cs="Times New Roman"/>
+                              <w:i/>
+                              <w:sz w:val="30"/>
+                              <w:szCs w:val="30"/>
+                            </w:rPr>
+                          </m:ctrlPr>
+                        </m:dPr>
+                        <m:e>
+                          <m:r>
+                            <w:rPr>
+                              <w:rFonts w:ascii="Cambria Math" w:hAnsi="Cambria Math" w:cs="Times New Roman"/>
+                              <w:sz w:val="30"/>
+                              <w:szCs w:val="30"/>
+                            </w:rPr>
+                            <m:t>1</m:t>
+                          </m:r>
+                        </m:e>
+                      </m:d>
+                    </m:sup>
+                  </m:sSup>
+                  <m:r>
+                    <w:rPr>
+                      <w:rFonts w:ascii="Cambria Math" w:eastAsiaTheme="minorEastAsia" w:hAnsi="Cambria Math" w:cs="Times New Roman"/>
+                      <w:sz w:val="30"/>
+                      <w:szCs w:val="30"/>
+                    </w:rPr>
+                    <m:t xml:space="preserve"> </m:t>
+                  </m:r>
+                  <m:sSup>
+                    <m:sSupPr>
+                      <m:ctrlPr>
+                        <w:rPr>
+                          <w:rFonts w:ascii="Cambria Math" w:hAnsi="Cambria Math" w:cs="Times New Roman"/>
+                          <w:i/>
+                          <w:sz w:val="30"/>
+                          <w:szCs w:val="30"/>
+                        </w:rPr>
+                      </m:ctrlPr>
+                    </m:sSupPr>
+                    <m:e>
+                      <m:sSub>
+                        <m:sSubPr>
+                          <m:ctrlPr>
+                            <w:rPr>
+                              <w:rFonts w:ascii="Cambria Math" w:eastAsiaTheme="minorEastAsia" w:hAnsi="Cambria Math" w:cs="Times New Roman"/>
+                              <w:i/>
+                              <w:sz w:val="30"/>
+                              <w:szCs w:val="30"/>
+                            </w:rPr>
+                          </m:ctrlPr>
+                        </m:sSubPr>
+                        <m:e>
+                          <m:r>
+                            <w:rPr>
+                              <w:rFonts w:ascii="Cambria Math" w:eastAsiaTheme="minorEastAsia" w:hAnsi="Cambria Math" w:cs="Times New Roman"/>
+                              <w:sz w:val="30"/>
+                              <w:szCs w:val="30"/>
+                            </w:rPr>
+                            <m:t>y</m:t>
+                          </m:r>
+                        </m:e>
+                        <m:sub>
+                          <m:r>
+                            <w:rPr>
+                              <w:rFonts w:ascii="Cambria Math" w:eastAsiaTheme="minorEastAsia" w:hAnsi="Cambria Math" w:cs="Times New Roman"/>
+                              <w:sz w:val="30"/>
+                              <w:szCs w:val="30"/>
+                            </w:rPr>
+                            <m:t>3</m:t>
+                          </m:r>
+                        </m:sub>
+                      </m:sSub>
+                    </m:e>
+                    <m:sup>
+                      <m:d>
+                        <m:dPr>
+                          <m:ctrlPr>
+                            <w:rPr>
+                              <w:rFonts w:ascii="Cambria Math" w:hAnsi="Cambria Math" w:cs="Times New Roman"/>
+                              <w:i/>
+                              <w:sz w:val="30"/>
+                              <w:szCs w:val="30"/>
+                            </w:rPr>
+                          </m:ctrlPr>
+                        </m:dPr>
+                        <m:e>
+                          <m:r>
+                            <w:rPr>
+                              <w:rFonts w:ascii="Cambria Math" w:hAnsi="Cambria Math" w:cs="Times New Roman"/>
+                              <w:sz w:val="30"/>
+                              <w:szCs w:val="30"/>
+                            </w:rPr>
+                            <m:t>1</m:t>
+                          </m:r>
+                        </m:e>
+                      </m:d>
+                    </m:sup>
+                  </m:sSup>
+                  <m:r>
+                    <w:rPr>
+                      <w:rFonts w:ascii="Cambria Math" w:eastAsiaTheme="minorEastAsia" w:hAnsi="Cambria Math" w:cs="Times New Roman"/>
+                      <w:sz w:val="30"/>
+                      <w:szCs w:val="30"/>
+                    </w:rPr>
+                    <m:t>…</m:t>
+                  </m:r>
+                  <m:sSup>
+                    <m:sSupPr>
+                      <m:ctrlPr>
+                        <w:rPr>
+                          <w:rFonts w:ascii="Cambria Math" w:hAnsi="Cambria Math" w:cs="Times New Roman"/>
+                          <w:i/>
+                          <w:sz w:val="30"/>
+                          <w:szCs w:val="30"/>
+                        </w:rPr>
+                      </m:ctrlPr>
+                    </m:sSupPr>
+                    <m:e>
+                      <m:sSub>
+                        <m:sSubPr>
+                          <m:ctrlPr>
+                            <w:rPr>
+                              <w:rFonts w:ascii="Cambria Math" w:eastAsiaTheme="minorEastAsia" w:hAnsi="Cambria Math" w:cs="Times New Roman"/>
+                              <w:i/>
+                              <w:sz w:val="30"/>
+                              <w:szCs w:val="30"/>
+                            </w:rPr>
+                          </m:ctrlPr>
+                        </m:sSubPr>
+                        <m:e>
+                          <m:r>
+                            <w:rPr>
+                              <w:rFonts w:ascii="Cambria Math" w:eastAsiaTheme="minorEastAsia" w:hAnsi="Cambria Math" w:cs="Times New Roman"/>
+                              <w:sz w:val="30"/>
+                              <w:szCs w:val="30"/>
+                            </w:rPr>
+                            <m:t>y</m:t>
+                          </m:r>
+                        </m:e>
+                        <m:sub>
+                          <m:sSup>
+                            <m:sSupPr>
+                              <m:ctrlPr>
+                                <w:rPr>
+                                  <w:rFonts w:ascii="Cambria Math" w:hAnsi="Cambria Math" w:cs="Times New Roman"/>
+                                  <w:i/>
+                                  <w:sz w:val="30"/>
+                                  <w:szCs w:val="30"/>
+                                </w:rPr>
+                              </m:ctrlPr>
+                            </m:sSupPr>
+                            <m:e>
+                              <m:r>
+                                <w:rPr>
+                                  <w:rFonts w:ascii="Cambria Math" w:eastAsiaTheme="minorEastAsia" w:hAnsi="Cambria Math" w:cs="Times New Roman"/>
+                                  <w:sz w:val="30"/>
+                                  <w:szCs w:val="30"/>
+                                </w:rPr>
+                                <m:t>T</m:t>
+                              </m:r>
+                            </m:e>
+                            <m:sup>
+                              <m:d>
+                                <m:dPr>
+                                  <m:ctrlPr>
+                                    <w:rPr>
+                                      <w:rFonts w:ascii="Cambria Math" w:hAnsi="Cambria Math" w:cs="Times New Roman"/>
+                                      <w:i/>
+                                      <w:sz w:val="30"/>
+                                      <w:szCs w:val="30"/>
+                                    </w:rPr>
+                                  </m:ctrlPr>
+                                </m:dPr>
+                                <m:e>
+                                  <m:r>
+                                    <w:rPr>
+                                      <w:rFonts w:ascii="Cambria Math" w:hAnsi="Cambria Math" w:cs="Times New Roman"/>
+                                      <w:sz w:val="30"/>
+                                      <w:szCs w:val="30"/>
+                                    </w:rPr>
+                                    <m:t>1</m:t>
+                                  </m:r>
+                                </m:e>
+                              </m:d>
+                            </m:sup>
+                          </m:sSup>
+                        </m:sub>
+                      </m:sSub>
+                    </m:e>
+                    <m:sup>
+                      <m:d>
+                        <m:dPr>
+                          <m:ctrlPr>
+                            <w:rPr>
+                              <w:rFonts w:ascii="Cambria Math" w:hAnsi="Cambria Math" w:cs="Times New Roman"/>
+                              <w:i/>
+                              <w:sz w:val="30"/>
+                              <w:szCs w:val="30"/>
+                            </w:rPr>
+                          </m:ctrlPr>
+                        </m:dPr>
+                        <m:e>
+                          <m:r>
+                            <w:rPr>
+                              <w:rFonts w:ascii="Cambria Math" w:hAnsi="Cambria Math" w:cs="Times New Roman"/>
+                              <w:sz w:val="30"/>
+                              <w:szCs w:val="30"/>
+                            </w:rPr>
+                            <m:t>1</m:t>
+                          </m:r>
+                        </m:e>
+                      </m:d>
+                    </m:sup>
+                  </m:sSup>
+                  <m:ctrlPr>
+                    <w:rPr>
+                      <w:rFonts w:ascii="Cambria Math" w:hAnsi="Cambria Math" w:cs="Times New Roman"/>
+                      <w:i/>
+                      <w:sz w:val="30"/>
+                      <w:szCs w:val="30"/>
+                    </w:rPr>
+                  </m:ctrlPr>
+                </m:e>
+                <m:e>
+                  <m:sSup>
+                    <m:sSupPr>
+                      <m:ctrlPr>
+                        <w:rPr>
+                          <w:rFonts w:ascii="Cambria Math" w:hAnsi="Cambria Math" w:cs="Times New Roman"/>
+                          <w:i/>
+                          <w:sz w:val="30"/>
+                          <w:szCs w:val="30"/>
+                        </w:rPr>
+                      </m:ctrlPr>
+                    </m:sSupPr>
+                    <m:e>
+                      <m:sSub>
+                        <m:sSubPr>
+                          <m:ctrlPr>
+                            <w:rPr>
+                              <w:rFonts w:ascii="Cambria Math" w:eastAsiaTheme="minorEastAsia" w:hAnsi="Cambria Math" w:cs="Times New Roman"/>
+                              <w:i/>
+                              <w:sz w:val="30"/>
+                              <w:szCs w:val="30"/>
+                            </w:rPr>
+                          </m:ctrlPr>
+                        </m:sSubPr>
+                        <m:e>
+                          <m:r>
+                            <w:rPr>
+                              <w:rFonts w:ascii="Cambria Math" w:eastAsiaTheme="minorEastAsia" w:hAnsi="Cambria Math" w:cs="Times New Roman"/>
+                              <w:sz w:val="30"/>
+                              <w:szCs w:val="30"/>
+                            </w:rPr>
+                            <m:t>y</m:t>
+                          </m:r>
+                        </m:e>
+                        <m:sub>
+                          <m:r>
+                            <w:rPr>
+                              <w:rFonts w:ascii="Cambria Math" w:eastAsiaTheme="minorEastAsia" w:hAnsi="Cambria Math" w:cs="Times New Roman"/>
+                              <w:sz w:val="30"/>
+                              <w:szCs w:val="30"/>
+                            </w:rPr>
+                            <m:t>1</m:t>
+                          </m:r>
+                        </m:sub>
+                      </m:sSub>
+                    </m:e>
+                    <m:sup>
+                      <m:d>
+                        <m:dPr>
+                          <m:ctrlPr>
+                            <w:rPr>
+                              <w:rFonts w:ascii="Cambria Math" w:hAnsi="Cambria Math" w:cs="Times New Roman"/>
+                              <w:i/>
+                              <w:sz w:val="30"/>
+                              <w:szCs w:val="30"/>
+                            </w:rPr>
+                          </m:ctrlPr>
+                        </m:dPr>
+                        <m:e>
+                          <m:r>
+                            <w:rPr>
+                              <w:rFonts w:ascii="Cambria Math" w:hAnsi="Cambria Math" w:cs="Times New Roman"/>
+                              <w:sz w:val="30"/>
+                              <w:szCs w:val="30"/>
+                            </w:rPr>
+                            <m:t>2</m:t>
+                          </m:r>
+                        </m:e>
+                      </m:d>
+                    </m:sup>
+                  </m:sSup>
+                  <m:r>
+                    <w:rPr>
+                      <w:rFonts w:ascii="Cambria Math" w:eastAsiaTheme="minorEastAsia" w:hAnsi="Cambria Math" w:cs="Times New Roman"/>
+                      <w:sz w:val="30"/>
+                      <w:szCs w:val="30"/>
+                    </w:rPr>
+                    <m:t xml:space="preserve"> </m:t>
+                  </m:r>
+                  <m:sSup>
+                    <m:sSupPr>
+                      <m:ctrlPr>
+                        <w:rPr>
+                          <w:rFonts w:ascii="Cambria Math" w:hAnsi="Cambria Math" w:cs="Times New Roman"/>
+                          <w:i/>
+                          <w:sz w:val="30"/>
+                          <w:szCs w:val="30"/>
+                        </w:rPr>
+                      </m:ctrlPr>
+                    </m:sSupPr>
+                    <m:e>
+                      <m:sSub>
+                        <m:sSubPr>
+                          <m:ctrlPr>
+                            <w:rPr>
+                              <w:rFonts w:ascii="Cambria Math" w:eastAsiaTheme="minorEastAsia" w:hAnsi="Cambria Math" w:cs="Times New Roman"/>
+                              <w:i/>
+                              <w:sz w:val="30"/>
+                              <w:szCs w:val="30"/>
+                            </w:rPr>
+                          </m:ctrlPr>
+                        </m:sSubPr>
+                        <m:e>
+                          <m:r>
+                            <w:rPr>
+                              <w:rFonts w:ascii="Cambria Math" w:eastAsiaTheme="minorEastAsia" w:hAnsi="Cambria Math" w:cs="Times New Roman"/>
+                              <w:sz w:val="30"/>
+                              <w:szCs w:val="30"/>
+                            </w:rPr>
+                            <m:t>y</m:t>
+                          </m:r>
+                        </m:e>
+                        <m:sub>
+                          <m:r>
+                            <w:rPr>
+                              <w:rFonts w:ascii="Cambria Math" w:eastAsiaTheme="minorEastAsia" w:hAnsi="Cambria Math" w:cs="Times New Roman"/>
+                              <w:sz w:val="30"/>
+                              <w:szCs w:val="30"/>
+                            </w:rPr>
+                            <m:t>2</m:t>
+                          </m:r>
+                        </m:sub>
+                      </m:sSub>
+                    </m:e>
+                    <m:sup>
+                      <m:d>
+                        <m:dPr>
+                          <m:ctrlPr>
+                            <w:rPr>
+                              <w:rFonts w:ascii="Cambria Math" w:hAnsi="Cambria Math" w:cs="Times New Roman"/>
+                              <w:i/>
+                              <w:sz w:val="30"/>
+                              <w:szCs w:val="30"/>
+                            </w:rPr>
+                          </m:ctrlPr>
+                        </m:dPr>
+                        <m:e>
+                          <m:r>
+                            <w:rPr>
+                              <w:rFonts w:ascii="Cambria Math" w:hAnsi="Cambria Math" w:cs="Times New Roman"/>
+                              <w:sz w:val="30"/>
+                              <w:szCs w:val="30"/>
+                            </w:rPr>
+                            <m:t>2</m:t>
+                          </m:r>
+                        </m:e>
+                      </m:d>
+                    </m:sup>
+                  </m:sSup>
+                  <m:r>
+                    <w:rPr>
+                      <w:rFonts w:ascii="Cambria Math" w:eastAsiaTheme="minorEastAsia" w:hAnsi="Cambria Math" w:cs="Times New Roman"/>
+                      <w:sz w:val="30"/>
+                      <w:szCs w:val="30"/>
+                    </w:rPr>
+                    <m:t xml:space="preserve"> </m:t>
+                  </m:r>
+                  <m:sSup>
+                    <m:sSupPr>
+                      <m:ctrlPr>
+                        <w:rPr>
+                          <w:rFonts w:ascii="Cambria Math" w:hAnsi="Cambria Math" w:cs="Times New Roman"/>
+                          <w:i/>
+                          <w:sz w:val="30"/>
+                          <w:szCs w:val="30"/>
+                        </w:rPr>
+                      </m:ctrlPr>
+                    </m:sSupPr>
+                    <m:e>
+                      <m:sSub>
+                        <m:sSubPr>
+                          <m:ctrlPr>
+                            <w:rPr>
+                              <w:rFonts w:ascii="Cambria Math" w:eastAsiaTheme="minorEastAsia" w:hAnsi="Cambria Math" w:cs="Times New Roman"/>
+                              <w:i/>
+                              <w:sz w:val="30"/>
+                              <w:szCs w:val="30"/>
+                            </w:rPr>
+                          </m:ctrlPr>
+                        </m:sSubPr>
+                        <m:e>
+                          <m:r>
+                            <w:rPr>
+                              <w:rFonts w:ascii="Cambria Math" w:eastAsiaTheme="minorEastAsia" w:hAnsi="Cambria Math" w:cs="Times New Roman"/>
+                              <w:sz w:val="30"/>
+                              <w:szCs w:val="30"/>
+                            </w:rPr>
+                            <m:t>y</m:t>
+                          </m:r>
+                        </m:e>
+                        <m:sub>
+                          <m:r>
+                            <w:rPr>
+                              <w:rFonts w:ascii="Cambria Math" w:eastAsiaTheme="minorEastAsia" w:hAnsi="Cambria Math" w:cs="Times New Roman"/>
+                              <w:sz w:val="30"/>
+                              <w:szCs w:val="30"/>
+                            </w:rPr>
+                            <m:t>3</m:t>
+                          </m:r>
+                        </m:sub>
+                      </m:sSub>
+                    </m:e>
+                    <m:sup>
+                      <m:d>
+                        <m:dPr>
+                          <m:ctrlPr>
+                            <w:rPr>
+                              <w:rFonts w:ascii="Cambria Math" w:hAnsi="Cambria Math" w:cs="Times New Roman"/>
+                              <w:i/>
+                              <w:sz w:val="30"/>
+                              <w:szCs w:val="30"/>
+                            </w:rPr>
+                          </m:ctrlPr>
+                        </m:dPr>
+                        <m:e>
+                          <m:r>
+                            <w:rPr>
+                              <w:rFonts w:ascii="Cambria Math" w:hAnsi="Cambria Math" w:cs="Times New Roman"/>
+                              <w:sz w:val="30"/>
+                              <w:szCs w:val="30"/>
+                            </w:rPr>
+                            <m:t>2</m:t>
+                          </m:r>
+                        </m:e>
+                      </m:d>
+                    </m:sup>
+                  </m:sSup>
+                  <m:r>
+                    <w:rPr>
+                      <w:rFonts w:ascii="Cambria Math" w:eastAsiaTheme="minorEastAsia" w:hAnsi="Cambria Math" w:cs="Times New Roman"/>
+                      <w:sz w:val="30"/>
+                      <w:szCs w:val="30"/>
+                    </w:rPr>
+                    <m:t>…</m:t>
+                  </m:r>
+                  <m:sSup>
+                    <m:sSupPr>
+                      <m:ctrlPr>
+                        <w:rPr>
+                          <w:rFonts w:ascii="Cambria Math" w:hAnsi="Cambria Math" w:cs="Times New Roman"/>
+                          <w:i/>
+                          <w:sz w:val="30"/>
+                          <w:szCs w:val="30"/>
+                        </w:rPr>
+                      </m:ctrlPr>
+                    </m:sSupPr>
+                    <m:e>
+                      <m:sSub>
+                        <m:sSubPr>
+                          <m:ctrlPr>
+                            <w:rPr>
+                              <w:rFonts w:ascii="Cambria Math" w:eastAsiaTheme="minorEastAsia" w:hAnsi="Cambria Math" w:cs="Times New Roman"/>
+                              <w:i/>
+                              <w:sz w:val="30"/>
+                              <w:szCs w:val="30"/>
+                            </w:rPr>
+                          </m:ctrlPr>
+                        </m:sSubPr>
+                        <m:e>
+                          <m:r>
+                            <w:rPr>
+                              <w:rFonts w:ascii="Cambria Math" w:eastAsiaTheme="minorEastAsia" w:hAnsi="Cambria Math" w:cs="Times New Roman"/>
+                              <w:sz w:val="30"/>
+                              <w:szCs w:val="30"/>
+                            </w:rPr>
+                            <m:t>y</m:t>
+                          </m:r>
+                        </m:e>
+                        <m:sub>
+                          <m:sSup>
+                            <m:sSupPr>
+                              <m:ctrlPr>
+                                <w:rPr>
+                                  <w:rFonts w:ascii="Cambria Math" w:hAnsi="Cambria Math" w:cs="Times New Roman"/>
+                                  <w:i/>
+                                  <w:sz w:val="30"/>
+                                  <w:szCs w:val="30"/>
+                                </w:rPr>
+                              </m:ctrlPr>
+                            </m:sSupPr>
+                            <m:e>
+                              <m:r>
+                                <w:rPr>
+                                  <w:rFonts w:ascii="Cambria Math" w:eastAsiaTheme="minorEastAsia" w:hAnsi="Cambria Math" w:cs="Times New Roman"/>
+                                  <w:sz w:val="30"/>
+                                  <w:szCs w:val="30"/>
+                                </w:rPr>
+                                <m:t>T</m:t>
+                              </m:r>
+                            </m:e>
+                            <m:sup>
+                              <m:d>
+                                <m:dPr>
+                                  <m:ctrlPr>
+                                    <w:rPr>
+                                      <w:rFonts w:ascii="Cambria Math" w:hAnsi="Cambria Math" w:cs="Times New Roman"/>
+                                      <w:i/>
+                                      <w:sz w:val="30"/>
+                                      <w:szCs w:val="30"/>
+                                    </w:rPr>
+                                  </m:ctrlPr>
+                                </m:dPr>
+                                <m:e>
+                                  <m:r>
+                                    <w:rPr>
+                                      <w:rFonts w:ascii="Cambria Math" w:hAnsi="Cambria Math" w:cs="Times New Roman"/>
+                                      <w:sz w:val="30"/>
+                                      <w:szCs w:val="30"/>
+                                    </w:rPr>
+                                    <m:t>2</m:t>
+                                  </m:r>
+                                </m:e>
+                              </m:d>
+                            </m:sup>
+                          </m:sSup>
+                        </m:sub>
+                      </m:sSub>
+                    </m:e>
+                    <m:sup>
+                      <m:d>
+                        <m:dPr>
+                          <m:ctrlPr>
+                            <w:rPr>
+                              <w:rFonts w:ascii="Cambria Math" w:hAnsi="Cambria Math" w:cs="Times New Roman"/>
+                              <w:i/>
+                              <w:sz w:val="30"/>
+                              <w:szCs w:val="30"/>
+                            </w:rPr>
+                          </m:ctrlPr>
+                        </m:dPr>
+                        <m:e>
+                          <m:r>
+                            <w:rPr>
+                              <w:rFonts w:ascii="Cambria Math" w:hAnsi="Cambria Math" w:cs="Times New Roman"/>
+                              <w:sz w:val="30"/>
+                              <w:szCs w:val="30"/>
+                            </w:rPr>
+                            <m:t>2</m:t>
+                          </m:r>
+                        </m:e>
+                      </m:d>
+                    </m:sup>
+                  </m:sSup>
+                  <m:ctrlPr>
+                    <w:rPr>
+                      <w:rFonts w:ascii="Cambria Math" w:eastAsia="Cambria Math" w:hAnsi="Cambria Math" w:cs="Cambria Math"/>
+                      <w:i/>
+                      <w:sz w:val="30"/>
+                      <w:szCs w:val="30"/>
+                    </w:rPr>
+                  </m:ctrlPr>
+                </m:e>
+                <m:e>
+                  <m:sSup>
+                    <m:sSupPr>
+                      <m:ctrlPr>
+                        <w:rPr>
+                          <w:rFonts w:ascii="Cambria Math" w:hAnsi="Cambria Math" w:cs="Times New Roman"/>
+                          <w:i/>
+                          <w:sz w:val="30"/>
+                          <w:szCs w:val="30"/>
+                        </w:rPr>
+                      </m:ctrlPr>
+                    </m:sSupPr>
+                    <m:e>
+                      <m:sSub>
+                        <m:sSubPr>
+                          <m:ctrlPr>
+                            <w:rPr>
+                              <w:rFonts w:ascii="Cambria Math" w:eastAsiaTheme="minorEastAsia" w:hAnsi="Cambria Math" w:cs="Times New Roman"/>
+                              <w:i/>
+                              <w:sz w:val="30"/>
+                              <w:szCs w:val="30"/>
+                            </w:rPr>
+                          </m:ctrlPr>
+                        </m:sSubPr>
+                        <m:e>
+                          <m:r>
+                            <w:rPr>
+                              <w:rFonts w:ascii="Cambria Math" w:eastAsiaTheme="minorEastAsia" w:hAnsi="Cambria Math" w:cs="Times New Roman"/>
+                              <w:sz w:val="30"/>
+                              <w:szCs w:val="30"/>
+                            </w:rPr>
+                            <m:t>y</m:t>
+                          </m:r>
+                        </m:e>
+                        <m:sub>
+                          <m:r>
+                            <w:rPr>
+                              <w:rFonts w:ascii="Cambria Math" w:eastAsiaTheme="minorEastAsia" w:hAnsi="Cambria Math" w:cs="Times New Roman"/>
+                              <w:sz w:val="30"/>
+                              <w:szCs w:val="30"/>
+                            </w:rPr>
+                            <m:t>1</m:t>
+                          </m:r>
+                        </m:sub>
+                      </m:sSub>
+                    </m:e>
+                    <m:sup>
+                      <m:d>
+                        <m:dPr>
+                          <m:ctrlPr>
+                            <w:rPr>
+                              <w:rFonts w:ascii="Cambria Math" w:hAnsi="Cambria Math" w:cs="Times New Roman"/>
+                              <w:i/>
+                              <w:sz w:val="30"/>
+                              <w:szCs w:val="30"/>
+                            </w:rPr>
+                          </m:ctrlPr>
+                        </m:dPr>
+                        <m:e>
+                          <m:r>
+                            <w:rPr>
+                              <w:rFonts w:ascii="Cambria Math" w:hAnsi="Cambria Math" w:cs="Times New Roman"/>
+                              <w:sz w:val="30"/>
+                              <w:szCs w:val="30"/>
+                            </w:rPr>
+                            <m:t>3</m:t>
+                          </m:r>
+                        </m:e>
+                      </m:d>
+                    </m:sup>
+                  </m:sSup>
+                  <m:r>
+                    <w:rPr>
+                      <w:rFonts w:ascii="Cambria Math" w:eastAsiaTheme="minorEastAsia" w:hAnsi="Cambria Math" w:cs="Times New Roman"/>
+                      <w:sz w:val="30"/>
+                      <w:szCs w:val="30"/>
+                    </w:rPr>
+                    <m:t xml:space="preserve"> </m:t>
+                  </m:r>
+                  <m:sSup>
+                    <m:sSupPr>
+                      <m:ctrlPr>
+                        <w:rPr>
+                          <w:rFonts w:ascii="Cambria Math" w:hAnsi="Cambria Math" w:cs="Times New Roman"/>
+                          <w:i/>
+                          <w:sz w:val="30"/>
+                          <w:szCs w:val="30"/>
+                        </w:rPr>
+                      </m:ctrlPr>
+                    </m:sSupPr>
+                    <m:e>
+                      <m:sSub>
+                        <m:sSubPr>
+                          <m:ctrlPr>
+                            <w:rPr>
+                              <w:rFonts w:ascii="Cambria Math" w:eastAsiaTheme="minorEastAsia" w:hAnsi="Cambria Math" w:cs="Times New Roman"/>
+                              <w:i/>
+                              <w:sz w:val="30"/>
+                              <w:szCs w:val="30"/>
+                            </w:rPr>
+                          </m:ctrlPr>
+                        </m:sSubPr>
+                        <m:e>
+                          <m:r>
+                            <w:rPr>
+                              <w:rFonts w:ascii="Cambria Math" w:eastAsiaTheme="minorEastAsia" w:hAnsi="Cambria Math" w:cs="Times New Roman"/>
+                              <w:sz w:val="30"/>
+                              <w:szCs w:val="30"/>
+                            </w:rPr>
+                            <m:t>y</m:t>
+                          </m:r>
+                        </m:e>
+                        <m:sub>
+                          <m:r>
+                            <w:rPr>
+                              <w:rFonts w:ascii="Cambria Math" w:eastAsiaTheme="minorEastAsia" w:hAnsi="Cambria Math" w:cs="Times New Roman"/>
+                              <w:sz w:val="30"/>
+                              <w:szCs w:val="30"/>
+                            </w:rPr>
+                            <m:t>2</m:t>
+                          </m:r>
+                        </m:sub>
+                      </m:sSub>
+                    </m:e>
+                    <m:sup>
+                      <m:d>
+                        <m:dPr>
+                          <m:ctrlPr>
+                            <w:rPr>
+                              <w:rFonts w:ascii="Cambria Math" w:hAnsi="Cambria Math" w:cs="Times New Roman"/>
+                              <w:i/>
+                              <w:sz w:val="30"/>
+                              <w:szCs w:val="30"/>
+                            </w:rPr>
+                          </m:ctrlPr>
+                        </m:dPr>
+                        <m:e>
+                          <m:r>
+                            <w:rPr>
+                              <w:rFonts w:ascii="Cambria Math" w:hAnsi="Cambria Math" w:cs="Times New Roman"/>
+                              <w:sz w:val="30"/>
+                              <w:szCs w:val="30"/>
+                            </w:rPr>
+                            <m:t>3</m:t>
+                          </m:r>
+                        </m:e>
+                      </m:d>
+                    </m:sup>
+                  </m:sSup>
+                  <m:r>
+                    <w:rPr>
+                      <w:rFonts w:ascii="Cambria Math" w:eastAsiaTheme="minorEastAsia" w:hAnsi="Cambria Math" w:cs="Times New Roman"/>
+                      <w:sz w:val="30"/>
+                      <w:szCs w:val="30"/>
+                    </w:rPr>
+                    <m:t xml:space="preserve"> </m:t>
+                  </m:r>
+                  <m:sSup>
+                    <m:sSupPr>
+                      <m:ctrlPr>
+                        <w:rPr>
+                          <w:rFonts w:ascii="Cambria Math" w:hAnsi="Cambria Math" w:cs="Times New Roman"/>
+                          <w:i/>
+                          <w:sz w:val="30"/>
+                          <w:szCs w:val="30"/>
+                        </w:rPr>
+                      </m:ctrlPr>
+                    </m:sSupPr>
+                    <m:e>
+                      <m:sSub>
+                        <m:sSubPr>
+                          <m:ctrlPr>
+                            <w:rPr>
+                              <w:rFonts w:ascii="Cambria Math" w:eastAsiaTheme="minorEastAsia" w:hAnsi="Cambria Math" w:cs="Times New Roman"/>
+                              <w:i/>
+                              <w:sz w:val="30"/>
+                              <w:szCs w:val="30"/>
+                            </w:rPr>
+                          </m:ctrlPr>
+                        </m:sSubPr>
+                        <m:e>
+                          <m:r>
+                            <w:rPr>
+                              <w:rFonts w:ascii="Cambria Math" w:eastAsiaTheme="minorEastAsia" w:hAnsi="Cambria Math" w:cs="Times New Roman"/>
+                              <w:sz w:val="30"/>
+                              <w:szCs w:val="30"/>
+                            </w:rPr>
+                            <m:t>y</m:t>
+                          </m:r>
+                        </m:e>
+                        <m:sub>
+                          <m:r>
+                            <w:rPr>
+                              <w:rFonts w:ascii="Cambria Math" w:eastAsiaTheme="minorEastAsia" w:hAnsi="Cambria Math" w:cs="Times New Roman"/>
+                              <w:sz w:val="30"/>
+                              <w:szCs w:val="30"/>
+                            </w:rPr>
+                            <m:t>3</m:t>
+                          </m:r>
+                        </m:sub>
+                      </m:sSub>
+                    </m:e>
+                    <m:sup>
+                      <m:d>
+                        <m:dPr>
+                          <m:ctrlPr>
+                            <w:rPr>
+                              <w:rFonts w:ascii="Cambria Math" w:hAnsi="Cambria Math" w:cs="Times New Roman"/>
+                              <w:i/>
+                              <w:sz w:val="30"/>
+                              <w:szCs w:val="30"/>
+                            </w:rPr>
+                          </m:ctrlPr>
+                        </m:dPr>
+                        <m:e>
+                          <m:r>
+                            <w:rPr>
+                              <w:rFonts w:ascii="Cambria Math" w:hAnsi="Cambria Math" w:cs="Times New Roman"/>
+                              <w:sz w:val="30"/>
+                              <w:szCs w:val="30"/>
+                            </w:rPr>
+                            <m:t>3</m:t>
+                          </m:r>
+                        </m:e>
+                      </m:d>
+                    </m:sup>
+                  </m:sSup>
+                  <m:r>
+                    <w:rPr>
+                      <w:rFonts w:ascii="Cambria Math" w:eastAsiaTheme="minorEastAsia" w:hAnsi="Cambria Math" w:cs="Times New Roman"/>
+                      <w:sz w:val="30"/>
+                      <w:szCs w:val="30"/>
+                    </w:rPr>
+                    <m:t>…</m:t>
+                  </m:r>
+                  <m:sSup>
+                    <m:sSupPr>
+                      <m:ctrlPr>
+                        <w:rPr>
+                          <w:rFonts w:ascii="Cambria Math" w:hAnsi="Cambria Math" w:cs="Times New Roman"/>
+                          <w:i/>
+                          <w:sz w:val="30"/>
+                          <w:szCs w:val="30"/>
+                        </w:rPr>
+                      </m:ctrlPr>
+                    </m:sSupPr>
+                    <m:e>
+                      <m:sSub>
+                        <m:sSubPr>
+                          <m:ctrlPr>
+                            <w:rPr>
+                              <w:rFonts w:ascii="Cambria Math" w:eastAsiaTheme="minorEastAsia" w:hAnsi="Cambria Math" w:cs="Times New Roman"/>
+                              <w:i/>
+                              <w:sz w:val="30"/>
+                              <w:szCs w:val="30"/>
+                            </w:rPr>
+                          </m:ctrlPr>
+                        </m:sSubPr>
+                        <m:e>
+                          <m:r>
+                            <w:rPr>
+                              <w:rFonts w:ascii="Cambria Math" w:eastAsiaTheme="minorEastAsia" w:hAnsi="Cambria Math" w:cs="Times New Roman"/>
+                              <w:sz w:val="30"/>
+                              <w:szCs w:val="30"/>
+                            </w:rPr>
+                            <m:t>y</m:t>
+                          </m:r>
+                        </m:e>
+                        <m:sub>
+                          <m:sSup>
+                            <m:sSupPr>
+                              <m:ctrlPr>
+                                <w:rPr>
+                                  <w:rFonts w:ascii="Cambria Math" w:hAnsi="Cambria Math" w:cs="Times New Roman"/>
+                                  <w:i/>
+                                  <w:sz w:val="30"/>
+                                  <w:szCs w:val="30"/>
+                                </w:rPr>
+                              </m:ctrlPr>
+                            </m:sSupPr>
+                            <m:e>
+                              <m:r>
+                                <w:rPr>
+                                  <w:rFonts w:ascii="Cambria Math" w:eastAsiaTheme="minorEastAsia" w:hAnsi="Cambria Math" w:cs="Times New Roman"/>
+                                  <w:sz w:val="30"/>
+                                  <w:szCs w:val="30"/>
+                                </w:rPr>
+                                <m:t>T</m:t>
+                              </m:r>
+                            </m:e>
+                            <m:sup>
+                              <m:d>
+                                <m:dPr>
+                                  <m:ctrlPr>
+                                    <w:rPr>
+                                      <w:rFonts w:ascii="Cambria Math" w:hAnsi="Cambria Math" w:cs="Times New Roman"/>
+                                      <w:i/>
+                                      <w:sz w:val="30"/>
+                                      <w:szCs w:val="30"/>
+                                    </w:rPr>
+                                  </m:ctrlPr>
+                                </m:dPr>
+                                <m:e>
+                                  <m:r>
+                                    <w:rPr>
+                                      <w:rFonts w:ascii="Cambria Math" w:hAnsi="Cambria Math" w:cs="Times New Roman"/>
+                                      <w:sz w:val="30"/>
+                                      <w:szCs w:val="30"/>
+                                    </w:rPr>
+                                    <m:t>3</m:t>
+                                  </m:r>
+                                </m:e>
+                              </m:d>
+                            </m:sup>
+                          </m:sSup>
+                        </m:sub>
+                      </m:sSub>
+                    </m:e>
+                    <m:sup>
+                      <m:d>
+                        <m:dPr>
+                          <m:ctrlPr>
+                            <w:rPr>
+                              <w:rFonts w:ascii="Cambria Math" w:hAnsi="Cambria Math" w:cs="Times New Roman"/>
+                              <w:i/>
+                              <w:sz w:val="30"/>
+                              <w:szCs w:val="30"/>
+                            </w:rPr>
+                          </m:ctrlPr>
+                        </m:dPr>
+                        <m:e>
+                          <m:r>
+                            <w:rPr>
+                              <w:rFonts w:ascii="Cambria Math" w:hAnsi="Cambria Math" w:cs="Times New Roman"/>
+                              <w:sz w:val="30"/>
+                              <w:szCs w:val="30"/>
+                            </w:rPr>
+                            <m:t>3</m:t>
+                          </m:r>
+                        </m:e>
+                      </m:d>
+                    </m:sup>
+                  </m:sSup>
+                  <m:ctrlPr>
+                    <w:rPr>
+                      <w:rFonts w:ascii="Cambria Math" w:eastAsia="Cambria Math" w:hAnsi="Cambria Math" w:cs="Cambria Math"/>
+                      <w:i/>
+                      <w:sz w:val="30"/>
+                      <w:szCs w:val="30"/>
+                    </w:rPr>
+                  </m:ctrlPr>
+                </m:e>
+                <m:e>
+                  <m:r>
+                    <w:rPr>
+                      <w:rFonts w:ascii="Cambria Math" w:eastAsia="Cambria Math" w:hAnsi="Cambria Math" w:cs="Cambria Math"/>
+                      <w:sz w:val="30"/>
+                      <w:szCs w:val="30"/>
+                    </w:rPr>
+                    <m:t>…</m:t>
+                  </m:r>
+                  <m:ctrlPr>
+                    <w:rPr>
+                      <w:rFonts w:ascii="Cambria Math" w:eastAsia="Cambria Math" w:hAnsi="Cambria Math" w:cs="Cambria Math"/>
+                      <w:i/>
+                      <w:sz w:val="30"/>
+                      <w:szCs w:val="30"/>
+                    </w:rPr>
+                  </m:ctrlPr>
+                </m:e>
+                <m:e>
+                  <m:sSup>
+                    <m:sSupPr>
+                      <m:ctrlPr>
+                        <w:rPr>
+                          <w:rFonts w:ascii="Cambria Math" w:hAnsi="Cambria Math" w:cs="Times New Roman"/>
+                          <w:i/>
+                          <w:sz w:val="30"/>
+                          <w:szCs w:val="30"/>
+                        </w:rPr>
+                      </m:ctrlPr>
+                    </m:sSupPr>
+                    <m:e>
+                      <m:sSub>
+                        <m:sSubPr>
+                          <m:ctrlPr>
+                            <w:rPr>
+                              <w:rFonts w:ascii="Cambria Math" w:eastAsiaTheme="minorEastAsia" w:hAnsi="Cambria Math" w:cs="Times New Roman"/>
+                              <w:i/>
+                              <w:sz w:val="30"/>
+                              <w:szCs w:val="30"/>
+                            </w:rPr>
+                          </m:ctrlPr>
+                        </m:sSubPr>
+                        <m:e>
+                          <m:r>
+                            <w:rPr>
+                              <w:rFonts w:ascii="Cambria Math" w:eastAsiaTheme="minorEastAsia" w:hAnsi="Cambria Math" w:cs="Times New Roman"/>
+                              <w:sz w:val="30"/>
+                              <w:szCs w:val="30"/>
+                            </w:rPr>
+                            <m:t>y</m:t>
+                          </m:r>
+                        </m:e>
+                        <m:sub>
+                          <m:r>
+                            <w:rPr>
+                              <w:rFonts w:ascii="Cambria Math" w:eastAsiaTheme="minorEastAsia" w:hAnsi="Cambria Math" w:cs="Times New Roman"/>
+                              <w:sz w:val="30"/>
+                              <w:szCs w:val="30"/>
+                            </w:rPr>
+                            <m:t>1</m:t>
+                          </m:r>
+                        </m:sub>
+                      </m:sSub>
+                    </m:e>
+                    <m:sup>
+                      <m:d>
+                        <m:dPr>
+                          <m:ctrlPr>
+                            <w:rPr>
+                              <w:rFonts w:ascii="Cambria Math" w:hAnsi="Cambria Math" w:cs="Times New Roman"/>
+                              <w:i/>
+                              <w:sz w:val="30"/>
+                              <w:szCs w:val="30"/>
+                            </w:rPr>
+                          </m:ctrlPr>
+                        </m:dPr>
+                        <m:e>
+                          <m:r>
+                            <w:rPr>
+                              <w:rFonts w:ascii="Cambria Math" w:hAnsi="Cambria Math" w:cs="Times New Roman"/>
+                              <w:sz w:val="30"/>
+                              <w:szCs w:val="30"/>
+                            </w:rPr>
+                            <m:t>m</m:t>
+                          </m:r>
+                        </m:e>
+                      </m:d>
+                    </m:sup>
+                  </m:sSup>
+                  <m:r>
+                    <w:rPr>
+                      <w:rFonts w:ascii="Cambria Math" w:eastAsiaTheme="minorEastAsia" w:hAnsi="Cambria Math" w:cs="Times New Roman"/>
+                      <w:sz w:val="30"/>
+                      <w:szCs w:val="30"/>
+                    </w:rPr>
+                    <m:t xml:space="preserve"> </m:t>
+                  </m:r>
+                  <m:sSup>
+                    <m:sSupPr>
+                      <m:ctrlPr>
+                        <w:rPr>
+                          <w:rFonts w:ascii="Cambria Math" w:hAnsi="Cambria Math" w:cs="Times New Roman"/>
+                          <w:i/>
+                          <w:sz w:val="30"/>
+                          <w:szCs w:val="30"/>
+                        </w:rPr>
+                      </m:ctrlPr>
+                    </m:sSupPr>
+                    <m:e>
+                      <m:sSub>
+                        <m:sSubPr>
+                          <m:ctrlPr>
+                            <w:rPr>
+                              <w:rFonts w:ascii="Cambria Math" w:eastAsiaTheme="minorEastAsia" w:hAnsi="Cambria Math" w:cs="Times New Roman"/>
+                              <w:i/>
+                              <w:sz w:val="30"/>
+                              <w:szCs w:val="30"/>
+                            </w:rPr>
+                          </m:ctrlPr>
+                        </m:sSubPr>
+                        <m:e>
+                          <m:r>
+                            <w:rPr>
+                              <w:rFonts w:ascii="Cambria Math" w:eastAsiaTheme="minorEastAsia" w:hAnsi="Cambria Math" w:cs="Times New Roman"/>
+                              <w:sz w:val="30"/>
+                              <w:szCs w:val="30"/>
+                            </w:rPr>
+                            <m:t>y</m:t>
+                          </m:r>
+                        </m:e>
+                        <m:sub>
+                          <m:r>
+                            <w:rPr>
+                              <w:rFonts w:ascii="Cambria Math" w:eastAsiaTheme="minorEastAsia" w:hAnsi="Cambria Math" w:cs="Times New Roman"/>
+                              <w:sz w:val="30"/>
+                              <w:szCs w:val="30"/>
+                            </w:rPr>
+                            <m:t>2</m:t>
+                          </m:r>
+                        </m:sub>
+                      </m:sSub>
+                    </m:e>
+                    <m:sup>
+                      <m:d>
+                        <m:dPr>
+                          <m:ctrlPr>
+                            <w:rPr>
+                              <w:rFonts w:ascii="Cambria Math" w:hAnsi="Cambria Math" w:cs="Times New Roman"/>
+                              <w:i/>
+                              <w:sz w:val="30"/>
+                              <w:szCs w:val="30"/>
+                            </w:rPr>
+                          </m:ctrlPr>
+                        </m:dPr>
+                        <m:e>
+                          <m:r>
+                            <w:rPr>
+                              <w:rFonts w:ascii="Cambria Math" w:hAnsi="Cambria Math" w:cs="Times New Roman"/>
+                              <w:sz w:val="30"/>
+                              <w:szCs w:val="30"/>
+                            </w:rPr>
+                            <m:t>m</m:t>
+                          </m:r>
+                        </m:e>
+                      </m:d>
+                    </m:sup>
+                  </m:sSup>
+                  <m:r>
+                    <w:rPr>
+                      <w:rFonts w:ascii="Cambria Math" w:eastAsiaTheme="minorEastAsia" w:hAnsi="Cambria Math" w:cs="Times New Roman"/>
+                      <w:sz w:val="30"/>
+                      <w:szCs w:val="30"/>
+                    </w:rPr>
+                    <m:t xml:space="preserve"> </m:t>
+                  </m:r>
+                  <m:sSup>
+                    <m:sSupPr>
+                      <m:ctrlPr>
+                        <w:rPr>
+                          <w:rFonts w:ascii="Cambria Math" w:hAnsi="Cambria Math" w:cs="Times New Roman"/>
+                          <w:i/>
+                          <w:sz w:val="30"/>
+                          <w:szCs w:val="30"/>
+                        </w:rPr>
+                      </m:ctrlPr>
+                    </m:sSupPr>
+                    <m:e>
+                      <m:sSub>
+                        <m:sSubPr>
+                          <m:ctrlPr>
+                            <w:rPr>
+                              <w:rFonts w:ascii="Cambria Math" w:eastAsiaTheme="minorEastAsia" w:hAnsi="Cambria Math" w:cs="Times New Roman"/>
+                              <w:i/>
+                              <w:sz w:val="30"/>
+                              <w:szCs w:val="30"/>
+                            </w:rPr>
+                          </m:ctrlPr>
+                        </m:sSubPr>
+                        <m:e>
+                          <m:r>
+                            <w:rPr>
+                              <w:rFonts w:ascii="Cambria Math" w:eastAsiaTheme="minorEastAsia" w:hAnsi="Cambria Math" w:cs="Times New Roman"/>
+                              <w:sz w:val="30"/>
+                              <w:szCs w:val="30"/>
+                            </w:rPr>
+                            <m:t>y</m:t>
+                          </m:r>
+                        </m:e>
+                        <m:sub>
+                          <m:r>
+                            <w:rPr>
+                              <w:rFonts w:ascii="Cambria Math" w:eastAsiaTheme="minorEastAsia" w:hAnsi="Cambria Math" w:cs="Times New Roman"/>
+                              <w:sz w:val="30"/>
+                              <w:szCs w:val="30"/>
+                            </w:rPr>
+                            <m:t>3</m:t>
+                          </m:r>
+                        </m:sub>
+                      </m:sSub>
+                    </m:e>
+                    <m:sup>
+                      <m:d>
+                        <m:dPr>
+                          <m:ctrlPr>
+                            <w:rPr>
+                              <w:rFonts w:ascii="Cambria Math" w:hAnsi="Cambria Math" w:cs="Times New Roman"/>
+                              <w:i/>
+                              <w:sz w:val="30"/>
+                              <w:szCs w:val="30"/>
+                            </w:rPr>
+                          </m:ctrlPr>
+                        </m:dPr>
+                        <m:e>
+                          <m:r>
+                            <w:rPr>
+                              <w:rFonts w:ascii="Cambria Math" w:hAnsi="Cambria Math" w:cs="Times New Roman"/>
+                              <w:sz w:val="30"/>
+                              <w:szCs w:val="30"/>
+                            </w:rPr>
+                            <m:t>m</m:t>
+                          </m:r>
+                        </m:e>
+                      </m:d>
+                    </m:sup>
+                  </m:sSup>
+                  <m:r>
+                    <w:rPr>
+                      <w:rFonts w:ascii="Cambria Math" w:eastAsiaTheme="minorEastAsia" w:hAnsi="Cambria Math" w:cs="Times New Roman"/>
+                      <w:sz w:val="30"/>
+                      <w:szCs w:val="30"/>
+                    </w:rPr>
+                    <m:t>…</m:t>
+                  </m:r>
+                  <m:sSup>
+                    <m:sSupPr>
+                      <m:ctrlPr>
+                        <w:rPr>
+                          <w:rFonts w:ascii="Cambria Math" w:hAnsi="Cambria Math" w:cs="Times New Roman"/>
+                          <w:i/>
+                          <w:sz w:val="30"/>
+                          <w:szCs w:val="30"/>
+                        </w:rPr>
+                      </m:ctrlPr>
+                    </m:sSupPr>
+                    <m:e>
+                      <m:sSub>
+                        <m:sSubPr>
+                          <m:ctrlPr>
+                            <w:rPr>
+                              <w:rFonts w:ascii="Cambria Math" w:eastAsiaTheme="minorEastAsia" w:hAnsi="Cambria Math" w:cs="Times New Roman"/>
+                              <w:i/>
+                              <w:sz w:val="30"/>
+                              <w:szCs w:val="30"/>
+                            </w:rPr>
+                          </m:ctrlPr>
+                        </m:sSubPr>
+                        <m:e>
+                          <m:r>
+                            <w:rPr>
+                              <w:rFonts w:ascii="Cambria Math" w:eastAsiaTheme="minorEastAsia" w:hAnsi="Cambria Math" w:cs="Times New Roman"/>
+                              <w:sz w:val="30"/>
+                              <w:szCs w:val="30"/>
+                            </w:rPr>
+                            <m:t>y</m:t>
+                          </m:r>
+                        </m:e>
+                        <m:sub>
+                          <m:sSup>
+                            <m:sSupPr>
+                              <m:ctrlPr>
+                                <w:rPr>
+                                  <w:rFonts w:ascii="Cambria Math" w:hAnsi="Cambria Math" w:cs="Times New Roman"/>
+                                  <w:i/>
+                                  <w:sz w:val="30"/>
+                                  <w:szCs w:val="30"/>
+                                </w:rPr>
+                              </m:ctrlPr>
+                            </m:sSupPr>
+                            <m:e>
+                              <m:r>
+                                <w:rPr>
+                                  <w:rFonts w:ascii="Cambria Math" w:eastAsiaTheme="minorEastAsia" w:hAnsi="Cambria Math" w:cs="Times New Roman"/>
+                                  <w:sz w:val="30"/>
+                                  <w:szCs w:val="30"/>
+                                </w:rPr>
+                                <m:t>T</m:t>
+                              </m:r>
+                            </m:e>
+                            <m:sup>
+                              <m:d>
+                                <m:dPr>
+                                  <m:ctrlPr>
+                                    <w:rPr>
+                                      <w:rFonts w:ascii="Cambria Math" w:hAnsi="Cambria Math" w:cs="Times New Roman"/>
+                                      <w:i/>
+                                      <w:sz w:val="30"/>
+                                      <w:szCs w:val="30"/>
+                                    </w:rPr>
+                                  </m:ctrlPr>
+                                </m:dPr>
+                                <m:e>
+                                  <m:r>
+                                    <w:rPr>
+                                      <w:rFonts w:ascii="Cambria Math" w:hAnsi="Cambria Math" w:cs="Times New Roman"/>
+                                      <w:sz w:val="30"/>
+                                      <w:szCs w:val="30"/>
+                                    </w:rPr>
+                                    <m:t>m</m:t>
+                                  </m:r>
+                                </m:e>
+                              </m:d>
+                            </m:sup>
+                          </m:sSup>
+                        </m:sub>
+                      </m:sSub>
+                    </m:e>
+                    <m:sup>
+                      <m:d>
+                        <m:dPr>
+                          <m:ctrlPr>
+                            <w:rPr>
+                              <w:rFonts w:ascii="Cambria Math" w:hAnsi="Cambria Math" w:cs="Times New Roman"/>
+                              <w:i/>
+                              <w:sz w:val="30"/>
+                              <w:szCs w:val="30"/>
+                            </w:rPr>
+                          </m:ctrlPr>
+                        </m:dPr>
+                        <m:e>
+                          <m:r>
+                            <w:rPr>
+                              <w:rFonts w:ascii="Cambria Math" w:hAnsi="Cambria Math" w:cs="Times New Roman"/>
+                              <w:sz w:val="30"/>
+                              <w:szCs w:val="30"/>
+                            </w:rPr>
+                            <m:t>m</m:t>
+                          </m:r>
+                        </m:e>
+                      </m:d>
+                    </m:sup>
+                  </m:sSup>
+                  <m:ctrlPr>
+                    <w:rPr>
+                      <w:rFonts w:ascii="Cambria Math" w:hAnsi="Cambria Math" w:cs="Times New Roman"/>
+                      <w:i/>
+                      <w:sz w:val="30"/>
+                      <w:szCs w:val="30"/>
+                    </w:rPr>
+                  </m:ctrlPr>
+                </m:e>
+              </m:eqArr>
+            </m:e>
+          </m:d>
+        </m:oMath>
+      </m:oMathPara>
+    </w:p>
+    <w:p>
+      <w:pPr>
+        <w:jc w:val="left"/>
+        <w:rPr>
+          <w:rFonts w:ascii="Times New Roman" w:eastAsiaTheme="minorEastAsia" w:hAnsi="Times New Roman" w:cs="Times New Roman"/>
+          <w:sz w:val="30"/>
+          <w:szCs w:val="30"/>
+        </w:rPr>
+      </w:pPr>
+    </w:p>
+    <w:p>
+      <w:pPr>
+        <w:pStyle w:val="ListParagraph"/>
+        <w:numPr>
+          <w:ilvl w:val="1"/>
+          <w:numId w:val="2"/>
+        </w:numPr>
+        <w:jc w:val="left"/>
+        <w:rPr>
+          <w:rFonts w:ascii="Times New Roman" w:eastAsiaTheme="minorEastAsia" w:hAnsi="Times New Roman" w:cs="Times New Roman"/>
+          <w:sz w:val="30"/>
+          <w:szCs w:val="30"/>
+        </w:rPr>
+      </w:pPr>
+      <w:r>
+        <w:rPr>
+          <w:rFonts w:ascii="Times New Roman" w:eastAsiaTheme="minorEastAsia" w:hAnsi="Times New Roman" w:cs="Times New Roman"/>
+          <w:sz w:val="30"/>
+          <w:szCs w:val="30"/>
+        </w:rPr>
+        <w:t xml:space="preserve">Mỗi </w:t>
+      </w:r>
+      <m:oMath>
+        <m:sSup>
+          <m:sSupPr>
+            <m:ctrlPr>
+              <w:rPr>
+                <w:rFonts w:ascii="Cambria Math" w:hAnsi="Cambria Math" w:cs="Times New Roman"/>
+                <w:i/>
+                <w:sz w:val="30"/>
+                <w:szCs w:val="30"/>
+              </w:rPr>
+            </m:ctrlPr>
+          </m:sSupPr>
+          <m:e>
+            <m:r>
+              <w:rPr>
+                <w:rFonts w:ascii="Cambria Math" w:eastAsiaTheme="minorEastAsia" w:hAnsi="Cambria Math" w:cs="Times New Roman"/>
+                <w:sz w:val="30"/>
+                <w:szCs w:val="30"/>
+              </w:rPr>
+              <m:t>y</m:t>
+            </m:r>
+          </m:e>
+          <m:sup>
+            <m:d>
+              <m:dPr>
+                <m:ctrlPr>
+                  <w:rPr>
+                    <w:rFonts w:ascii="Cambria Math" w:hAnsi="Cambria Math" w:cs="Times New Roman"/>
+                    <w:i/>
+                    <w:sz w:val="30"/>
+                    <w:szCs w:val="30"/>
+                  </w:rPr>
+                </m:ctrlPr>
+              </m:dPr>
+              <m:e>
+                <m:r>
+                  <w:rPr>
+                    <w:rFonts w:ascii="Cambria Math" w:hAnsi="Cambria Math" w:cs="Times New Roman"/>
+                    <w:sz w:val="30"/>
+                    <w:szCs w:val="30"/>
+                  </w:rPr>
+                  <m:t>i</m:t>
+                </m:r>
+              </m:e>
+            </m:d>
+          </m:sup>
+        </m:sSup>
+      </m:oMath>
+      <w:r>
+        <w:rPr>
+          <w:rFonts w:ascii="Times New Roman" w:eastAsiaTheme="minorEastAsia" w:hAnsi="Times New Roman" w:cs="Times New Roman"/>
+          <w:sz w:val="30"/>
+          <w:szCs w:val="30"/>
+        </w:rPr>
+        <w:t xml:space="preserve"> là một vector các xác suất dự đoán của từng từ trong từ điển. Như vậy, Y là ma trận 3 chiều có kích thước </w:t>
+      </w:r>
+      <m:oMath>
+        <m:sSup>
+          <m:sSupPr>
+            <m:ctrlPr>
+              <w:rPr>
+                <w:rFonts w:ascii="Cambria Math" w:hAnsi="Cambria Math" w:cs="Times New Roman"/>
+                <w:b/>
+                <w:i/>
+                <w:sz w:val="30"/>
+                <w:szCs w:val="30"/>
+              </w:rPr>
+            </m:ctrlPr>
+          </m:sSupPr>
+          <m:e>
+            <m:r>
+              <m:rPr>
+                <m:sty m:val="bi"/>
+              </m:rPr>
+              <w:rPr>
+                <w:rFonts w:ascii="Cambria Math" w:eastAsiaTheme="minorEastAsia" w:hAnsi="Cambria Math" w:cs="Times New Roman"/>
+                <w:sz w:val="30"/>
+                <w:szCs w:val="30"/>
+              </w:rPr>
+              <m:t>R</m:t>
+            </m:r>
+          </m:e>
+          <m:sup>
+            <m:r>
+              <m:rPr>
+                <m:sty m:val="bi"/>
+              </m:rPr>
+              <w:rPr>
+                <w:rFonts w:ascii="Cambria Math" w:hAnsi="Cambria Math" w:cs="Times New Roman"/>
+                <w:sz w:val="30"/>
+                <w:szCs w:val="30"/>
+              </w:rPr>
+              <m:t>mxT</m:t>
+            </m:r>
+            <m:d>
+              <m:dPr>
+                <m:ctrlPr>
+                  <w:rPr>
+                    <w:rFonts w:ascii="Cambria Math" w:hAnsi="Cambria Math" w:cs="Times New Roman"/>
+                    <w:b/>
+                    <w:i/>
+                    <w:sz w:val="30"/>
+                    <w:szCs w:val="30"/>
+                  </w:rPr>
+                </m:ctrlPr>
+              </m:dPr>
+              <m:e>
+                <m:r>
+                  <m:rPr>
+                    <m:sty m:val="bi"/>
+                  </m:rPr>
+                  <w:rPr>
+                    <w:rFonts w:ascii="Cambria Math" w:hAnsi="Cambria Math" w:cs="Times New Roman"/>
+                    <w:sz w:val="30"/>
+                    <w:szCs w:val="30"/>
+                  </w:rPr>
+                  <m:t>i</m:t>
+                </m:r>
+              </m:e>
+            </m:d>
+            <m:r>
+              <m:rPr>
+                <m:sty m:val="bi"/>
+              </m:rPr>
+              <w:rPr>
+                <w:rFonts w:ascii="Cambria Math" w:hAnsi="Cambria Math" w:cs="Times New Roman"/>
+                <w:sz w:val="30"/>
+                <w:szCs w:val="30"/>
+              </w:rPr>
+              <m:t>xd</m:t>
+            </m:r>
+          </m:sup>
+        </m:sSup>
+      </m:oMath>
+    </w:p>
+    <w:p>
+      <w:pPr>
+        <w:pStyle w:val="ListParagraph"/>
+        <w:numPr>
+          <w:ilvl w:val="0"/>
+          <w:numId w:val="2"/>
+        </w:numPr>
+        <w:jc w:val="left"/>
+        <w:rPr>
+          <w:rFonts w:ascii="Times New Roman" w:eastAsiaTheme="minorEastAsia" w:hAnsi="Times New Roman" w:cs="Times New Roman"/>
+          <w:sz w:val="30"/>
+          <w:szCs w:val="30"/>
+        </w:rPr>
+      </w:pPr>
+      <w:r>
+        <w:rPr>
+          <w:rFonts w:ascii="Times New Roman" w:eastAsiaTheme="minorEastAsia" w:hAnsi="Times New Roman" w:cs="Times New Roman"/>
+          <w:sz w:val="30"/>
+          <w:szCs w:val="30"/>
+        </w:rPr>
+        <w:t>Mô hình:</w:t>
+      </w:r>
+    </w:p>
+    <w:p>
+      <w:pPr>
+        <w:ind w:left="360"/>
+        <w:jc w:val="center"/>
+        <w:rPr>
+          <w:rFonts w:ascii="Times New Roman" w:eastAsiaTheme="minorEastAsia" w:hAnsi="Times New Roman" w:cs="Times New Roman"/>
+          <w:sz w:val="30"/>
+          <w:szCs w:val="30"/>
+        </w:rPr>
+      </w:pPr>
+      <w:r>
+        <w:rPr>
+          <w:rFonts w:ascii="Times New Roman" w:eastAsiaTheme="minorEastAsia" w:hAnsi="Times New Roman" w:cs="Times New Roman"/>
+          <w:noProof/>
+          <w:sz w:val="30"/>
+          <w:szCs w:val="30"/>
+        </w:rPr>
+        <w:drawing>
+          <wp:inline distT="0" distB="0" distL="0" distR="0">
+            <wp:extent cx="3771900" cy="2838450"/>
+            <wp:effectExtent l="0" t="0" r="0" b="0"/>
+            <wp:docPr id="1" name="Picture 1"/>
+            <wp:cNvGraphicFramePr>
+              <a:graphicFrameLocks xmlns:a="http://schemas.openxmlformats.org/drawingml/2006/main" noChangeAspect="1"/>
+            </wp:cNvGraphicFramePr>
+            <a:graphic xmlns:a="http://schemas.openxmlformats.org/drawingml/2006/main">
+              <a:graphicData uri="http://schemas.openxmlformats.org/drawingml/2006/picture">
+                <pic:pic xmlns:pic="http://schemas.openxmlformats.org/drawingml/2006/picture">
+                  <pic:nvPicPr>
+                    <pic:cNvPr id="0" name="Picture 1"/>
+                    <pic:cNvPicPr>
+                      <a:picLocks noChangeAspect="1" noChangeArrowheads="1"/>
+                    </pic:cNvPicPr>
+                  </pic:nvPicPr>
+                  <pic:blipFill>
+                    <a:blip r:embed="rId8">
+                      <a:extLst>
+                        <a:ext uri="{28A0092B-C50C-407E-A947-70E740481C1C}">
+                          <a14:useLocalDpi xmlns:a14="http://schemas.microsoft.com/office/drawing/2010/main" val="0"/>
+                        </a:ext>
+                      </a:extLst>
+                    </a:blip>
+                    <a:srcRect/>
+                    <a:stretch>
+                      <a:fillRect/>
+                    </a:stretch>
+                  </pic:blipFill>
+                  <pic:spPr bwMode="auto">
+                    <a:xfrm>
+                      <a:off x="0" y="0"/>
+                      <a:ext cx="3771900" cy="2838450"/>
+                    </a:xfrm>
+                    <a:prstGeom prst="rect">
+                      <a:avLst/>
+                    </a:prstGeom>
+                    <a:noFill/>
+                    <a:ln>
+                      <a:noFill/>
+                    </a:ln>
+                  </pic:spPr>
+                </pic:pic>
+              </a:graphicData>
+            </a:graphic>
+          </wp:inline>
+        </w:drawing>
+      </w:r>
+    </w:p>
+    <w:p>
+      <w:pPr>
+        <w:pStyle w:val="ListParagraph"/>
+        <w:numPr>
+          <w:ilvl w:val="1"/>
+          <w:numId w:val="2"/>
+        </w:numPr>
+        <w:jc w:val="left"/>
+        <w:rPr>
+          <w:rFonts w:ascii="Times New Roman" w:eastAsiaTheme="minorEastAsia" w:hAnsi="Times New Roman" w:cs="Times New Roman"/>
+          <w:sz w:val="30"/>
+          <w:szCs w:val="30"/>
+        </w:rPr>
+      </w:pPr>
+      <w:r>
+        <w:rPr>
+          <w:rFonts w:ascii="Times New Roman" w:eastAsiaTheme="minorEastAsia" w:hAnsi="Times New Roman" w:cs="Times New Roman"/>
+          <w:sz w:val="30"/>
+          <w:szCs w:val="30"/>
+        </w:rPr>
+        <w:t xml:space="preserve">Activation function: </w:t>
+      </w:r>
+      <w:r>
+        <w:rPr>
+          <w:rFonts w:ascii="Times New Roman" w:eastAsiaTheme="minorEastAsia" w:hAnsi="Times New Roman" w:cs="Times New Roman"/>
+          <w:b/>
+          <w:sz w:val="30"/>
+          <w:szCs w:val="30"/>
+        </w:rPr>
+        <w:t>ReLU</w:t>
+      </w:r>
+      <w:r>
+        <w:rPr>
+          <w:rFonts w:ascii="Times New Roman" w:eastAsiaTheme="minorEastAsia" w:hAnsi="Times New Roman" w:cs="Times New Roman"/>
+          <w:sz w:val="30"/>
+          <w:szCs w:val="30"/>
+        </w:rPr>
+        <w:t>.</w:t>
+      </w:r>
+    </w:p>
+    <w:p>
+      <w:pPr>
+        <w:pStyle w:val="ListParagraph"/>
+        <w:numPr>
+          <w:ilvl w:val="1"/>
+          <w:numId w:val="2"/>
+        </w:numPr>
+        <w:jc w:val="left"/>
+        <w:rPr>
+          <w:rFonts w:ascii="Times New Roman" w:eastAsiaTheme="minorEastAsia" w:hAnsi="Times New Roman" w:cs="Times New Roman"/>
+          <w:sz w:val="30"/>
+          <w:szCs w:val="30"/>
+        </w:rPr>
+      </w:pPr>
+      <w:r>
+        <w:rPr>
+          <w:rFonts w:ascii="Times New Roman" w:eastAsiaTheme="minorEastAsia" w:hAnsi="Times New Roman" w:cs="Times New Roman"/>
+          <w:sz w:val="30"/>
+          <w:szCs w:val="30"/>
+        </w:rPr>
+        <w:t>Output: Softmax (Multi-class classification).</w:t>
+      </w:r>
+    </w:p>
+    <w:p>
+      <w:pPr>
+        <w:ind w:left="360"/>
+        <w:jc w:val="left"/>
+        <w:rPr>
+          <w:rFonts w:ascii="Times New Roman" w:eastAsiaTheme="minorEastAsia" w:hAnsi="Times New Roman" w:cs="Times New Roman"/>
+          <w:sz w:val="30"/>
+          <w:szCs w:val="30"/>
+        </w:rPr>
+      </w:pPr>
+    </w:p>
+    <w:p>
+      <w:pPr>
+        <w:pStyle w:val="ListParagraph"/>
+        <w:jc w:val="left"/>
+        <w:rPr>
+          <w:rFonts w:ascii="Times New Roman" w:eastAsiaTheme="minorEastAsia" w:hAnsi="Times New Roman" w:cs="Times New Roman"/>
+          <w:sz w:val="30"/>
+          <w:szCs w:val="30"/>
+        </w:rPr>
+      </w:pPr>
+    </w:p>
+    <w:p>
+      <w:pPr>
+        <w:jc w:val="left"/>
+        <w:rPr>
+          <w:rFonts w:ascii="Times New Roman" w:eastAsiaTheme="minorEastAsia" w:hAnsi="Times New Roman" w:cs="Times New Roman"/>
+          <w:sz w:val="30"/>
+          <w:szCs w:val="30"/>
+        </w:rPr>
+      </w:pPr>
+    </w:p>
+    <w:p>
+      <w:pPr>
+        <w:jc w:val="left"/>
+        <w:rPr>
+          <w:rFonts w:ascii="Times New Roman" w:eastAsiaTheme="minorEastAsia" w:hAnsi="Times New Roman" w:cs="Times New Roman"/>
+          <w:sz w:val="30"/>
+          <w:szCs w:val="30"/>
+        </w:rPr>
+      </w:pPr>
     </w:p>
     <w:sectPr>
       <w:pgSz w:w="12240" w:h="15840"/>
@@ -29600,6 +32983,119 @@
 <file path=word/numbering.xml><?xml version="1.0" encoding="utf-8"?>
 <w:numbering xmlns:wpc="http://schemas.microsoft.com/office/word/2010/wordprocessingCanvas" xmlns:cx="http://schemas.microsoft.com/office/drawing/2014/chartex" xmlns:mc="http://schemas.openxmlformats.org/markup-compatibility/2006" xmlns:o="urn:schemas-microsoft-com:office:office" xmlns:r="http://schemas.openxmlformats.org/officeDocument/2006/relationships" xmlns:m="http://schemas.openxmlformats.org/officeDocument/2006/math" xmlns:v="urn:schemas-microsoft-com:vml" xmlns:wp14="http://schemas.microsoft.com/office/word/2010/wordprocessingDrawing" xmlns:wp="http://schemas.openxmlformats.org/drawingml/2006/wordprocessingDrawing" xmlns:w10="urn:schemas-microsoft-com:office:word" xmlns:w="http://schemas.openxmlformats.org/wordprocessingml/2006/main" xmlns:w14="http://schemas.microsoft.com/office/word/2010/wordml" xmlns:w15="http://schemas.microsoft.com/office/word/2012/wordml" xmlns:w16se="http://schemas.microsoft.com/office/word/2015/wordml/symex" xmlns:wpg="http://schemas.microsoft.com/office/word/2010/wordprocessingGroup" xmlns:wpi="http://schemas.microsoft.com/office/word/2010/wordprocessingInk" xmlns:wne="http://schemas.microsoft.com/office/word/2006/wordml" xmlns:wps="http://schemas.microsoft.com/office/word/2010/wordprocessingShape" mc:Ignorable="w14 w15 w16se wp14">
   <w:abstractNum w:abstractNumId="0" w15:restartNumberingAfterBreak="0">
+    <w:nsid w:val="06C13B39"/>
+    <w:multiLevelType w:val="hybridMultilevel"/>
+    <w:tmpl w:val="FF1EDB66"/>
+    <w:lvl w:ilvl="0" w:tplc="2D020F36">
+      <w:start w:val="4"/>
+      <w:numFmt w:val="bullet"/>
+      <w:lvlText w:val="-"/>
+      <w:lvlJc w:val="left"/>
+      <w:pPr>
+        <w:ind w:left="720" w:hanging="360"/>
+      </w:pPr>
+      <w:rPr>
+        <w:rFonts w:ascii="Times New Roman" w:eastAsiaTheme="minorEastAsia" w:hAnsi="Times New Roman" w:cs="Times New Roman" w:hint="default"/>
+      </w:rPr>
+    </w:lvl>
+    <w:lvl w:ilvl="1" w:tplc="04090003" w:tentative="1">
+      <w:start w:val="1"/>
+      <w:numFmt w:val="bullet"/>
+      <w:lvlText w:val="o"/>
+      <w:lvlJc w:val="left"/>
+      <w:pPr>
+        <w:ind w:left="1440" w:hanging="360"/>
+      </w:pPr>
+      <w:rPr>
+        <w:rFonts w:ascii="Courier New" w:hAnsi="Courier New" w:cs="Courier New" w:hint="default"/>
+      </w:rPr>
+    </w:lvl>
+    <w:lvl w:ilvl="2" w:tplc="04090005" w:tentative="1">
+      <w:start w:val="1"/>
+      <w:numFmt w:val="bullet"/>
+      <w:lvlText w:val=""/>
+      <w:lvlJc w:val="left"/>
+      <w:pPr>
+        <w:ind w:left="2160" w:hanging="360"/>
+      </w:pPr>
+      <w:rPr>
+        <w:rFonts w:ascii="Wingdings" w:hAnsi="Wingdings" w:hint="default"/>
+      </w:rPr>
+    </w:lvl>
+    <w:lvl w:ilvl="3" w:tplc="04090001" w:tentative="1">
+      <w:start w:val="1"/>
+      <w:numFmt w:val="bullet"/>
+      <w:lvlText w:val=""/>
+      <w:lvlJc w:val="left"/>
+      <w:pPr>
+        <w:ind w:left="2880" w:hanging="360"/>
+      </w:pPr>
+      <w:rPr>
+        <w:rFonts w:ascii="Symbol" w:hAnsi="Symbol" w:hint="default"/>
+      </w:rPr>
+    </w:lvl>
+    <w:lvl w:ilvl="4" w:tplc="04090003" w:tentative="1">
+      <w:start w:val="1"/>
+      <w:numFmt w:val="bullet"/>
+      <w:lvlText w:val="o"/>
+      <w:lvlJc w:val="left"/>
+      <w:pPr>
+        <w:ind w:left="3600" w:hanging="360"/>
+      </w:pPr>
+      <w:rPr>
+        <w:rFonts w:ascii="Courier New" w:hAnsi="Courier New" w:cs="Courier New" w:hint="default"/>
+      </w:rPr>
+    </w:lvl>
+    <w:lvl w:ilvl="5" w:tplc="04090005" w:tentative="1">
+      <w:start w:val="1"/>
+      <w:numFmt w:val="bullet"/>
+      <w:lvlText w:val=""/>
+      <w:lvlJc w:val="left"/>
+      <w:pPr>
+        <w:ind w:left="4320" w:hanging="360"/>
+      </w:pPr>
+      <w:rPr>
+        <w:rFonts w:ascii="Wingdings" w:hAnsi="Wingdings" w:hint="default"/>
+      </w:rPr>
+    </w:lvl>
+    <w:lvl w:ilvl="6" w:tplc="04090001" w:tentative="1">
+      <w:start w:val="1"/>
+      <w:numFmt w:val="bullet"/>
+      <w:lvlText w:val=""/>
+      <w:lvlJc w:val="left"/>
+      <w:pPr>
+        <w:ind w:left="5040" w:hanging="360"/>
+      </w:pPr>
+      <w:rPr>
+        <w:rFonts w:ascii="Symbol" w:hAnsi="Symbol" w:hint="default"/>
+      </w:rPr>
+    </w:lvl>
+    <w:lvl w:ilvl="7" w:tplc="04090003" w:tentative="1">
+      <w:start w:val="1"/>
+      <w:numFmt w:val="bullet"/>
+      <w:lvlText w:val="o"/>
+      <w:lvlJc w:val="left"/>
+      <w:pPr>
+        <w:ind w:left="5760" w:hanging="360"/>
+      </w:pPr>
+      <w:rPr>
+        <w:rFonts w:ascii="Courier New" w:hAnsi="Courier New" w:cs="Courier New" w:hint="default"/>
+      </w:rPr>
+    </w:lvl>
+    <w:lvl w:ilvl="8" w:tplc="04090005" w:tentative="1">
+      <w:start w:val="1"/>
+      <w:numFmt w:val="bullet"/>
+      <w:lvlText w:val=""/>
+      <w:lvlJc w:val="left"/>
+      <w:pPr>
+        <w:ind w:left="6480" w:hanging="360"/>
+      </w:pPr>
+      <w:rPr>
+        <w:rFonts w:ascii="Wingdings" w:hAnsi="Wingdings" w:hint="default"/>
+      </w:rPr>
+    </w:lvl>
+  </w:abstractNum>
+  <w:abstractNum w:abstractNumId="1" w15:restartNumberingAfterBreak="0">
     <w:nsid w:val="25626814"/>
     <w:multiLevelType w:val="hybridMultilevel"/>
     <w:tmpl w:val="C2D045C6"/>
@@ -29712,7 +33208,7 @@
       </w:rPr>
     </w:lvl>
   </w:abstractNum>
-  <w:abstractNum w:abstractNumId="1" w15:restartNumberingAfterBreak="0">
+  <w:abstractNum w:abstractNumId="2" w15:restartNumberingAfterBreak="0">
     <w:nsid w:val="2AC0436A"/>
     <w:multiLevelType w:val="multilevel"/>
     <w:tmpl w:val="14ECE184"/>
@@ -29833,7 +33329,7 @@
       </w:rPr>
     </w:lvl>
   </w:abstractNum>
-  <w:abstractNum w:abstractNumId="2" w15:restartNumberingAfterBreak="0">
+  <w:abstractNum w:abstractNumId="3" w15:restartNumberingAfterBreak="0">
     <w:nsid w:val="2CFF7E73"/>
     <w:multiLevelType w:val="hybridMultilevel"/>
     <w:tmpl w:val="0B308C66"/>
@@ -29922,7 +33418,7 @@
       </w:pPr>
     </w:lvl>
   </w:abstractNum>
-  <w:abstractNum w:abstractNumId="3" w15:restartNumberingAfterBreak="0">
+  <w:abstractNum w:abstractNumId="4" w15:restartNumberingAfterBreak="0">
     <w:nsid w:val="38F01607"/>
     <w:multiLevelType w:val="hybridMultilevel"/>
     <w:tmpl w:val="77542C9A"/>
@@ -30035,7 +33531,7 @@
       </w:rPr>
     </w:lvl>
   </w:abstractNum>
-  <w:abstractNum w:abstractNumId="4" w15:restartNumberingAfterBreak="0">
+  <w:abstractNum w:abstractNumId="5" w15:restartNumberingAfterBreak="0">
     <w:nsid w:val="400A0CE2"/>
     <w:multiLevelType w:val="hybridMultilevel"/>
     <w:tmpl w:val="2D56B8E8"/>
@@ -30148,7 +33644,7 @@
       </w:rPr>
     </w:lvl>
   </w:abstractNum>
-  <w:abstractNum w:abstractNumId="5" w15:restartNumberingAfterBreak="0">
+  <w:abstractNum w:abstractNumId="6" w15:restartNumberingAfterBreak="0">
     <w:nsid w:val="44D42A6D"/>
     <w:multiLevelType w:val="hybridMultilevel"/>
     <w:tmpl w:val="250C7FE4"/>
@@ -30237,7 +33733,7 @@
       </w:pPr>
     </w:lvl>
   </w:abstractNum>
-  <w:abstractNum w:abstractNumId="6" w15:restartNumberingAfterBreak="0">
+  <w:abstractNum w:abstractNumId="7" w15:restartNumberingAfterBreak="0">
     <w:nsid w:val="49421D43"/>
     <w:multiLevelType w:val="hybridMultilevel"/>
     <w:tmpl w:val="70944322"/>
@@ -30350,7 +33846,7 @@
       </w:rPr>
     </w:lvl>
   </w:abstractNum>
-  <w:abstractNum w:abstractNumId="7" w15:restartNumberingAfterBreak="0">
+  <w:abstractNum w:abstractNumId="8" w15:restartNumberingAfterBreak="0">
     <w:nsid w:val="4B9B45F5"/>
     <w:multiLevelType w:val="hybridMultilevel"/>
     <w:tmpl w:val="2F02DEA4"/>
@@ -30463,7 +33959,7 @@
       </w:rPr>
     </w:lvl>
   </w:abstractNum>
-  <w:abstractNum w:abstractNumId="8" w15:restartNumberingAfterBreak="0">
+  <w:abstractNum w:abstractNumId="9" w15:restartNumberingAfterBreak="0">
     <w:nsid w:val="63004230"/>
     <w:multiLevelType w:val="hybridMultilevel"/>
     <w:tmpl w:val="91F007C6"/>
@@ -30576,7 +34072,7 @@
       </w:rPr>
     </w:lvl>
   </w:abstractNum>
-  <w:abstractNum w:abstractNumId="9" w15:restartNumberingAfterBreak="0">
+  <w:abstractNum w:abstractNumId="10" w15:restartNumberingAfterBreak="0">
     <w:nsid w:val="6B0B6560"/>
     <w:multiLevelType w:val="hybridMultilevel"/>
     <w:tmpl w:val="5978A70C"/>
@@ -30689,7 +34185,7 @@
       </w:rPr>
     </w:lvl>
   </w:abstractNum>
-  <w:abstractNum w:abstractNumId="10" w15:restartNumberingAfterBreak="0">
+  <w:abstractNum w:abstractNumId="11" w15:restartNumberingAfterBreak="0">
     <w:nsid w:val="6E0F109D"/>
     <w:multiLevelType w:val="hybridMultilevel"/>
     <w:tmpl w:val="E63E9E18"/>
@@ -30778,7 +34274,7 @@
       </w:pPr>
     </w:lvl>
   </w:abstractNum>
-  <w:abstractNum w:abstractNumId="11" w15:restartNumberingAfterBreak="0">
+  <w:abstractNum w:abstractNumId="12" w15:restartNumberingAfterBreak="0">
     <w:nsid w:val="7B9D1258"/>
     <w:multiLevelType w:val="hybridMultilevel"/>
     <w:tmpl w:val="48A695EE"/>
@@ -30891,7 +34387,7 @@
       </w:rPr>
     </w:lvl>
   </w:abstractNum>
-  <w:abstractNum w:abstractNumId="12" w15:restartNumberingAfterBreak="0">
+  <w:abstractNum w:abstractNumId="13" w15:restartNumberingAfterBreak="0">
     <w:nsid w:val="7D284C07"/>
     <w:multiLevelType w:val="hybridMultilevel"/>
     <w:tmpl w:val="D2D24C48"/>
@@ -31004,7 +34500,7 @@
       </w:rPr>
     </w:lvl>
   </w:abstractNum>
-  <w:abstractNum w:abstractNumId="13" w15:restartNumberingAfterBreak="0">
+  <w:abstractNum w:abstractNumId="14" w15:restartNumberingAfterBreak="0">
     <w:nsid w:val="7F750EDC"/>
     <w:multiLevelType w:val="hybridMultilevel"/>
     <w:tmpl w:val="107472B2"/>
@@ -31118,46 +34614,49 @@
     </w:lvl>
   </w:abstractNum>
   <w:num w:numId="1">
+    <w:abstractNumId w:val="13"/>
+  </w:num>
+  <w:num w:numId="2">
+    <w:abstractNumId w:val="4"/>
+  </w:num>
+  <w:num w:numId="3">
+    <w:abstractNumId w:val="5"/>
+  </w:num>
+  <w:num w:numId="4">
+    <w:abstractNumId w:val="1"/>
+  </w:num>
+  <w:num w:numId="5">
+    <w:abstractNumId w:val="11"/>
+  </w:num>
+  <w:num w:numId="6">
+    <w:abstractNumId w:val="2"/>
+  </w:num>
+  <w:num w:numId="7">
+    <w:abstractNumId w:val="10"/>
+  </w:num>
+  <w:num w:numId="8">
+    <w:abstractNumId w:val="6"/>
+  </w:num>
+  <w:num w:numId="9">
+    <w:abstractNumId w:val="14"/>
+  </w:num>
+  <w:num w:numId="10">
+    <w:abstractNumId w:val="8"/>
+  </w:num>
+  <w:num w:numId="11">
+    <w:abstractNumId w:val="9"/>
+  </w:num>
+  <w:num w:numId="12">
     <w:abstractNumId w:val="12"/>
   </w:num>
-  <w:num w:numId="2">
+  <w:num w:numId="13">
     <w:abstractNumId w:val="3"/>
   </w:num>
-  <w:num w:numId="3">
-    <w:abstractNumId w:val="4"/>
-  </w:num>
-  <w:num w:numId="4">
-    <w:abstractNumId w:val="0"/>
-  </w:num>
-  <w:num w:numId="5">
-    <w:abstractNumId w:val="10"/>
-  </w:num>
-  <w:num w:numId="6">
-    <w:abstractNumId w:val="1"/>
-  </w:num>
-  <w:num w:numId="7">
-    <w:abstractNumId w:val="9"/>
-  </w:num>
-  <w:num w:numId="8">
-    <w:abstractNumId w:val="5"/>
-  </w:num>
-  <w:num w:numId="9">
-    <w:abstractNumId w:val="13"/>
-  </w:num>
-  <w:num w:numId="10">
+  <w:num w:numId="14">
     <w:abstractNumId w:val="7"/>
   </w:num>
-  <w:num w:numId="11">
-    <w:abstractNumId w:val="8"/>
-  </w:num>
-  <w:num w:numId="12">
-    <w:abstractNumId w:val="11"/>
-  </w:num>
-  <w:num w:numId="13">
-    <w:abstractNumId w:val="2"/>
-  </w:num>
-  <w:num w:numId="14">
-    <w:abstractNumId w:val="6"/>
+  <w:num w:numId="15">
+    <w:abstractNumId w:val="0"/>
   </w:num>
 </w:numbering>
 </file>

</xml_diff>